<commit_message>
primeira alteracao da kathe
</commit_message>
<xml_diff>
--- a/txt Mer e Diagrama draw.io/Modelo Escrito MER.docx
+++ b/txt Mer e Diagrama draw.io/Modelo Escrito MER.docx
@@ -9,6 +9,35 @@
         <w:rPr>
           <w:b/>
           <w:bCs/>
+          <w:u w:val="single"/>
+        </w:rPr>
+      </w:pPr>
+      <w:r>
+        <w:rPr>
+          <w:b/>
+          <w:bCs/>
+          <w:u w:val="single"/>
+        </w:rPr>
+        <w:t>Acresentar uma pagina de identificação</w:t>
+      </w:r>
+    </w:p>
+    <w:p>
+      <w:pPr>
+        <w:spacing w:after="0"/>
+        <w:jc w:val="center"/>
+        <w:rPr>
+          <w:b/>
+          <w:bCs/>
+        </w:rPr>
+      </w:pPr>
+    </w:p>
+    <w:p>
+      <w:pPr>
+        <w:spacing w:after="0"/>
+        <w:jc w:val="center"/>
+        <w:rPr>
+          <w:b/>
+          <w:bCs/>
         </w:rPr>
       </w:pPr>
       <w:r>
@@ -22,6 +51,26 @@
     <w:p>
       <w:pPr>
         <w:spacing w:after="0"/>
+        <w:jc w:val="center"/>
+        <w:rPr>
+          <w:b/>
+          <w:bCs/>
+        </w:rPr>
+      </w:pPr>
+    </w:p>
+    <w:p>
+      <w:pPr>
+        <w:spacing w:after="0"/>
+        <w:jc w:val="center"/>
+        <w:rPr>
+          <w:b/>
+          <w:bCs/>
+        </w:rPr>
+      </w:pPr>
+    </w:p>
+    <w:p>
+      <w:pPr>
+        <w:spacing w:after="0"/>
         <w:rPr>
           <w:b/>
           <w:bCs/>
@@ -56,7 +105,6 @@
         </w:numPr>
         <w:spacing w:after="0"/>
       </w:pPr>
-      <w:proofErr w:type="spellStart"/>
       <w:r>
         <w:rPr>
           <w:b/>
@@ -64,7 +112,6 @@
         </w:rPr>
         <w:t>id_filial</w:t>
       </w:r>
-      <w:proofErr w:type="spellEnd"/>
       <w:r>
         <w:t>: identificador único da filial</w:t>
       </w:r>
@@ -96,7 +143,6 @@
         </w:numPr>
         <w:spacing w:after="0"/>
       </w:pPr>
-      <w:proofErr w:type="spellStart"/>
       <w:r>
         <w:rPr>
           <w:b/>
@@ -104,7 +150,6 @@
         </w:rPr>
         <w:t>cnpj</w:t>
       </w:r>
-      <w:proofErr w:type="spellEnd"/>
       <w:r>
         <w:t>: CNPJ da filial</w:t>
       </w:r>
@@ -136,7 +181,6 @@
         </w:numPr>
         <w:spacing w:after="0"/>
       </w:pPr>
-      <w:proofErr w:type="spellStart"/>
       <w:r>
         <w:rPr>
           <w:b/>
@@ -144,7 +188,6 @@
         </w:rPr>
         <w:t>email</w:t>
       </w:r>
-      <w:proofErr w:type="spellEnd"/>
       <w:r>
         <w:t>: e-mail da filial</w:t>
       </w:r>
@@ -157,7 +200,6 @@
         </w:numPr>
         <w:spacing w:after="0"/>
       </w:pPr>
-      <w:proofErr w:type="spellStart"/>
       <w:r>
         <w:rPr>
           <w:b/>
@@ -165,7 +207,6 @@
         </w:rPr>
         <w:t>Qtd_Funcionários</w:t>
       </w:r>
-      <w:proofErr w:type="spellEnd"/>
     </w:p>
     <w:p>
       <w:pPr>
@@ -175,7 +216,6 @@
         </w:numPr>
         <w:spacing w:after="0"/>
       </w:pPr>
-      <w:proofErr w:type="spellStart"/>
       <w:r>
         <w:rPr>
           <w:b/>
@@ -190,7 +230,6 @@
         </w:rPr>
         <w:t>endereco</w:t>
       </w:r>
-      <w:proofErr w:type="spellEnd"/>
       <w:r>
         <w:t>: endereço completo</w:t>
       </w:r>
@@ -203,7 +242,6 @@
         </w:numPr>
         <w:spacing w:after="0"/>
       </w:pPr>
-      <w:proofErr w:type="spellStart"/>
       <w:r>
         <w:rPr>
           <w:b/>
@@ -211,7 +249,6 @@
         </w:rPr>
         <w:t>data_abertura</w:t>
       </w:r>
-      <w:proofErr w:type="spellEnd"/>
       <w:r>
         <w:t>: data de inauguração</w:t>
       </w:r>
@@ -286,7 +323,6 @@
         </w:numPr>
         <w:spacing w:after="0"/>
       </w:pPr>
-      <w:proofErr w:type="spellStart"/>
       <w:r>
         <w:rPr>
           <w:b/>
@@ -294,7 +330,6 @@
         </w:rPr>
         <w:t>id_funcionario</w:t>
       </w:r>
-      <w:proofErr w:type="spellEnd"/>
       <w:r>
         <w:t>: identificador único</w:t>
       </w:r>
@@ -326,7 +361,6 @@
         </w:numPr>
         <w:spacing w:after="0"/>
       </w:pPr>
-      <w:proofErr w:type="spellStart"/>
       <w:r>
         <w:rPr>
           <w:b/>
@@ -334,7 +368,6 @@
         </w:rPr>
         <w:t>cpf</w:t>
       </w:r>
-      <w:proofErr w:type="spellEnd"/>
       <w:r>
         <w:t>: CPF do funcionário</w:t>
       </w:r>
@@ -347,7 +380,6 @@
         </w:numPr>
         <w:spacing w:after="0"/>
       </w:pPr>
-      <w:proofErr w:type="spellStart"/>
       <w:r>
         <w:rPr>
           <w:b/>
@@ -355,7 +387,6 @@
         </w:rPr>
         <w:t>data_nasc</w:t>
       </w:r>
-      <w:proofErr w:type="spellEnd"/>
       <w:r>
         <w:t>:</w:t>
       </w:r>
@@ -420,15 +451,7 @@
         <w:t>cargo</w:t>
       </w:r>
       <w:r>
-        <w:t>: função exercida (</w:t>
-      </w:r>
-      <w:proofErr w:type="spellStart"/>
-      <w:r>
-        <w:t>ex</w:t>
-      </w:r>
-      <w:proofErr w:type="spellEnd"/>
-      <w:r>
-        <w:t>: vendedor, estoquista)</w:t>
+        <w:t>: função exercida (ex: vendedor, estoquista)</w:t>
       </w:r>
     </w:p>
     <w:p>
@@ -439,7 +462,6 @@
         </w:numPr>
         <w:spacing w:after="0"/>
       </w:pPr>
-      <w:proofErr w:type="gramStart"/>
       <w:r>
         <w:rPr>
           <w:b/>
@@ -447,7 +469,6 @@
         </w:rPr>
         <w:t>salario</w:t>
       </w:r>
-      <w:proofErr w:type="gramEnd"/>
       <w:r>
         <w:t>: valor do salário</w:t>
       </w:r>
@@ -479,7 +500,6 @@
         </w:numPr>
         <w:spacing w:after="0"/>
       </w:pPr>
-      <w:proofErr w:type="spellStart"/>
       <w:r>
         <w:rPr>
           <w:b/>
@@ -487,7 +507,6 @@
         </w:rPr>
         <w:t>email</w:t>
       </w:r>
-      <w:proofErr w:type="spellEnd"/>
       <w:r>
         <w:t>: e-mail corporativo</w:t>
       </w:r>
@@ -500,7 +519,6 @@
         </w:numPr>
         <w:spacing w:after="0"/>
       </w:pPr>
-      <w:proofErr w:type="spellStart"/>
       <w:r>
         <w:rPr>
           <w:b/>
@@ -508,7 +526,6 @@
         </w:rPr>
         <w:t>data_contratacao</w:t>
       </w:r>
-      <w:proofErr w:type="spellEnd"/>
       <w:r>
         <w:t>: data de admissão</w:t>
       </w:r>
@@ -540,7 +557,6 @@
         </w:numPr>
         <w:spacing w:after="0"/>
       </w:pPr>
-      <w:proofErr w:type="spellStart"/>
       <w:r>
         <w:rPr>
           <w:b/>
@@ -548,7 +564,6 @@
         </w:rPr>
         <w:t>id_filial</w:t>
       </w:r>
-      <w:proofErr w:type="spellEnd"/>
       <w:r>
         <w:t>: referência à filial onde trabalha</w:t>
       </w:r>
@@ -561,7 +576,1033 @@
         </w:numPr>
         <w:spacing w:after="0"/>
       </w:pPr>
-      <w:proofErr w:type="spellStart"/>
+      <w:r>
+        <w:rPr>
+          <w:b/>
+          <w:bCs/>
+        </w:rPr>
+        <w:t xml:space="preserve">fk_endereco: </w:t>
+      </w:r>
+      <w:r>
+        <w:t>endereço Completo</w:t>
+      </w:r>
+    </w:p>
+    <w:p>
+      <w:pPr>
+        <w:numPr>
+          <w:ilvl w:val="0"/>
+          <w:numId w:val="2"/>
+        </w:numPr>
+        <w:spacing w:after="0"/>
+      </w:pPr>
+      <w:r>
+        <w:rPr>
+          <w:b/>
+          <w:bCs/>
+        </w:rPr>
+        <w:t>fk_filial:</w:t>
+      </w:r>
+      <w:r>
+        <w:t xml:space="preserve"> chave filial</w:t>
+      </w:r>
+    </w:p>
+    <w:p>
+      <w:pPr>
+        <w:spacing w:after="0"/>
+        <w:rPr>
+          <w:b/>
+          <w:bCs/>
+        </w:rPr>
+      </w:pPr>
+      <w:r>
+        <w:rPr>
+          <w:rFonts w:ascii="Segoe UI Emoji" w:hAnsi="Segoe UI Emoji" w:cs="Segoe UI Emoji"/>
+          <w:b/>
+          <w:bCs/>
+        </w:rPr>
+        <w:t>🏭</w:t>
+      </w:r>
+      <w:r>
+        <w:rPr>
+          <w:b/>
+          <w:bCs/>
+        </w:rPr>
+        <w:t xml:space="preserve"> 3. Fornecedor</w:t>
+      </w:r>
+    </w:p>
+    <w:p>
+      <w:pPr>
+        <w:spacing w:after="0"/>
+      </w:pPr>
+      <w:r>
+        <w:t>Empresas que fornecem peças para o estoque.</w:t>
+      </w:r>
+    </w:p>
+    <w:p>
+      <w:pPr>
+        <w:numPr>
+          <w:ilvl w:val="0"/>
+          <w:numId w:val="3"/>
+        </w:numPr>
+        <w:spacing w:after="0"/>
+      </w:pPr>
+      <w:r>
+        <w:rPr>
+          <w:b/>
+          <w:bCs/>
+        </w:rPr>
+        <w:t>id_fornecedor</w:t>
+      </w:r>
+      <w:r>
+        <w:t>: identificador único</w:t>
+      </w:r>
+    </w:p>
+    <w:p>
+      <w:pPr>
+        <w:numPr>
+          <w:ilvl w:val="0"/>
+          <w:numId w:val="3"/>
+        </w:numPr>
+        <w:spacing w:after="0"/>
+      </w:pPr>
+      <w:r>
+        <w:rPr>
+          <w:b/>
+          <w:bCs/>
+        </w:rPr>
+        <w:t>nome</w:t>
+      </w:r>
+      <w:r>
+        <w:t>: nome da empresa</w:t>
+      </w:r>
+    </w:p>
+    <w:p>
+      <w:pPr>
+        <w:numPr>
+          <w:ilvl w:val="0"/>
+          <w:numId w:val="3"/>
+        </w:numPr>
+        <w:spacing w:after="0"/>
+      </w:pPr>
+      <w:r>
+        <w:rPr>
+          <w:b/>
+          <w:bCs/>
+        </w:rPr>
+        <w:t>cnpj</w:t>
+      </w:r>
+      <w:r>
+        <w:t>: CNPJ do fornecedor</w:t>
+      </w:r>
+    </w:p>
+    <w:p>
+      <w:pPr>
+        <w:numPr>
+          <w:ilvl w:val="0"/>
+          <w:numId w:val="3"/>
+        </w:numPr>
+        <w:spacing w:after="0"/>
+      </w:pPr>
+      <w:r>
+        <w:rPr>
+          <w:b/>
+          <w:bCs/>
+        </w:rPr>
+        <w:t>telefone</w:t>
+      </w:r>
+      <w:r>
+        <w:t>: contato comercial</w:t>
+      </w:r>
+    </w:p>
+    <w:p>
+      <w:pPr>
+        <w:numPr>
+          <w:ilvl w:val="0"/>
+          <w:numId w:val="3"/>
+        </w:numPr>
+        <w:spacing w:after="0"/>
+      </w:pPr>
+      <w:r>
+        <w:rPr>
+          <w:b/>
+          <w:bCs/>
+        </w:rPr>
+        <w:lastRenderedPageBreak/>
+        <w:t>email</w:t>
+      </w:r>
+      <w:r>
+        <w:t>: e-mail comercial</w:t>
+      </w:r>
+    </w:p>
+    <w:p>
+      <w:pPr>
+        <w:numPr>
+          <w:ilvl w:val="0"/>
+          <w:numId w:val="3"/>
+        </w:numPr>
+        <w:spacing w:after="0"/>
+      </w:pPr>
+      <w:r>
+        <w:rPr>
+          <w:b/>
+          <w:bCs/>
+        </w:rPr>
+        <w:t>fk_</w:t>
+      </w:r>
+      <w:r>
+        <w:rPr>
+          <w:b/>
+          <w:bCs/>
+        </w:rPr>
+        <w:t>endereco</w:t>
+      </w:r>
+      <w:r>
+        <w:t>: endereço completo</w:t>
+      </w:r>
+    </w:p>
+    <w:p>
+      <w:pPr>
+        <w:numPr>
+          <w:ilvl w:val="0"/>
+          <w:numId w:val="3"/>
+        </w:numPr>
+        <w:spacing w:after="0"/>
+      </w:pPr>
+      <w:r>
+        <w:rPr>
+          <w:b/>
+          <w:bCs/>
+        </w:rPr>
+        <w:t>nome_contato_fornecedor</w:t>
+      </w:r>
+    </w:p>
+    <w:p>
+      <w:pPr>
+        <w:numPr>
+          <w:ilvl w:val="0"/>
+          <w:numId w:val="3"/>
+        </w:numPr>
+        <w:spacing w:after="0"/>
+      </w:pPr>
+      <w:r>
+        <w:rPr>
+          <w:b/>
+          <w:bCs/>
+        </w:rPr>
+        <w:t>status</w:t>
+      </w:r>
+    </w:p>
+    <w:p>
+      <w:pPr>
+        <w:rPr>
+          <w:b/>
+          <w:bCs/>
+        </w:rPr>
+      </w:pPr>
+      <w:r>
+        <w:rPr>
+          <w:rFonts w:ascii="Segoe UI Emoji" w:hAnsi="Segoe UI Emoji" w:cs="Segoe UI Emoji"/>
+          <w:b/>
+          <w:bCs/>
+        </w:rPr>
+        <w:t>📂</w:t>
+      </w:r>
+      <w:r>
+        <w:rPr>
+          <w:b/>
+          <w:bCs/>
+        </w:rPr>
+        <w:t xml:space="preserve"> 4. CategoriaProduto</w:t>
+      </w:r>
+    </w:p>
+    <w:p>
+      <w:r>
+        <w:t>Classificação das peças.</w:t>
+      </w:r>
+    </w:p>
+    <w:p>
+      <w:pPr>
+        <w:numPr>
+          <w:ilvl w:val="0"/>
+          <w:numId w:val="4"/>
+        </w:numPr>
+        <w:spacing w:after="0"/>
+      </w:pPr>
+      <w:r>
+        <w:rPr>
+          <w:b/>
+          <w:bCs/>
+        </w:rPr>
+        <w:t>id_categoria</w:t>
+      </w:r>
+      <w:r>
+        <w:t>: identificador único</w:t>
+      </w:r>
+    </w:p>
+    <w:p>
+      <w:pPr>
+        <w:numPr>
+          <w:ilvl w:val="0"/>
+          <w:numId w:val="4"/>
+        </w:numPr>
+        <w:spacing w:after="0"/>
+      </w:pPr>
+      <w:r>
+        <w:rPr>
+          <w:b/>
+          <w:bCs/>
+        </w:rPr>
+        <w:t>nome</w:t>
+      </w:r>
+      <w:r>
+        <w:t>: nome da categoria (ex: freios, suspensão)</w:t>
+      </w:r>
+    </w:p>
+    <w:p>
+      <w:pPr>
+        <w:numPr>
+          <w:ilvl w:val="0"/>
+          <w:numId w:val="4"/>
+        </w:numPr>
+        <w:spacing w:after="0"/>
+      </w:pPr>
+      <w:r>
+        <w:rPr>
+          <w:b/>
+          <w:bCs/>
+        </w:rPr>
+        <w:t>descricao</w:t>
+      </w:r>
+      <w:r>
+        <w:t>: descrição da categoria</w:t>
+      </w:r>
+    </w:p>
+    <w:p>
+      <w:pPr>
+        <w:rPr>
+          <w:b/>
+          <w:bCs/>
+        </w:rPr>
+      </w:pPr>
+      <w:r>
+        <w:rPr>
+          <w:rFonts w:ascii="Segoe UI Emoji" w:hAnsi="Segoe UI Emoji" w:cs="Segoe UI Emoji"/>
+          <w:b/>
+          <w:bCs/>
+        </w:rPr>
+        <w:t>⚙️</w:t>
+      </w:r>
+      <w:r>
+        <w:rPr>
+          <w:b/>
+          <w:bCs/>
+        </w:rPr>
+        <w:t xml:space="preserve"> 5. Produto</w:t>
+      </w:r>
+    </w:p>
+    <w:p>
+      <w:r>
+        <w:t>Peças disponíveis para venda.</w:t>
+      </w:r>
+    </w:p>
+    <w:p>
+      <w:pPr>
+        <w:numPr>
+          <w:ilvl w:val="0"/>
+          <w:numId w:val="5"/>
+        </w:numPr>
+        <w:spacing w:after="0"/>
+      </w:pPr>
+      <w:r>
+        <w:rPr>
+          <w:b/>
+          <w:bCs/>
+        </w:rPr>
+        <w:t>id_produto</w:t>
+      </w:r>
+      <w:r>
+        <w:t>: identificador único</w:t>
+      </w:r>
+    </w:p>
+    <w:p>
+      <w:pPr>
+        <w:numPr>
+          <w:ilvl w:val="0"/>
+          <w:numId w:val="5"/>
+        </w:numPr>
+        <w:spacing w:after="0"/>
+      </w:pPr>
+      <w:r>
+        <w:rPr>
+          <w:b/>
+          <w:bCs/>
+        </w:rPr>
+        <w:t>nome</w:t>
+      </w:r>
+      <w:r>
+        <w:t>: nome da peça</w:t>
+      </w:r>
+    </w:p>
+    <w:p>
+      <w:pPr>
+        <w:numPr>
+          <w:ilvl w:val="0"/>
+          <w:numId w:val="5"/>
+        </w:numPr>
+        <w:spacing w:after="0"/>
+      </w:pPr>
+      <w:r>
+        <w:rPr>
+          <w:b/>
+          <w:bCs/>
+        </w:rPr>
+        <w:t>descricao</w:t>
+      </w:r>
+      <w:r>
+        <w:t>: detalhes técnicos</w:t>
+      </w:r>
+    </w:p>
+    <w:p>
+      <w:pPr>
+        <w:numPr>
+          <w:ilvl w:val="0"/>
+          <w:numId w:val="5"/>
+        </w:numPr>
+        <w:spacing w:after="0"/>
+      </w:pPr>
+      <w:r>
+        <w:rPr>
+          <w:b/>
+          <w:bCs/>
+        </w:rPr>
+        <w:t>marca</w:t>
+      </w:r>
+      <w:r>
+        <w:t>: fabricante</w:t>
+      </w:r>
+    </w:p>
+    <w:p>
+      <w:pPr>
+        <w:numPr>
+          <w:ilvl w:val="0"/>
+          <w:numId w:val="5"/>
+        </w:numPr>
+        <w:spacing w:after="0"/>
+      </w:pPr>
+      <w:r>
+        <w:rPr>
+          <w:b/>
+          <w:bCs/>
+        </w:rPr>
+        <w:t>preco</w:t>
+      </w:r>
+      <w:r>
+        <w:t>: valor unitário</w:t>
+      </w:r>
+    </w:p>
+    <w:p>
+      <w:pPr>
+        <w:numPr>
+          <w:ilvl w:val="0"/>
+          <w:numId w:val="5"/>
+        </w:numPr>
+        <w:spacing w:after="0"/>
+      </w:pPr>
+      <w:r>
+        <w:rPr>
+          <w:b/>
+          <w:bCs/>
+        </w:rPr>
+        <w:t>fk</w:t>
+      </w:r>
+      <w:r>
+        <w:rPr>
+          <w:b/>
+          <w:bCs/>
+        </w:rPr>
+        <w:t>_categoria</w:t>
+      </w:r>
+      <w:r>
+        <w:t>: referência à categoria</w:t>
+      </w:r>
+    </w:p>
+    <w:p>
+      <w:pPr>
+        <w:numPr>
+          <w:ilvl w:val="0"/>
+          <w:numId w:val="5"/>
+        </w:numPr>
+        <w:spacing w:after="0"/>
+      </w:pPr>
+      <w:r>
+        <w:rPr>
+          <w:b/>
+          <w:bCs/>
+        </w:rPr>
+        <w:t>fk</w:t>
+      </w:r>
+      <w:r>
+        <w:rPr>
+          <w:b/>
+          <w:bCs/>
+        </w:rPr>
+        <w:t>_fornecedor</w:t>
+      </w:r>
+      <w:r>
+        <w:t>: referência ao fornecedor</w:t>
+      </w:r>
+    </w:p>
+    <w:p>
+      <w:pPr>
+        <w:numPr>
+          <w:ilvl w:val="0"/>
+          <w:numId w:val="5"/>
+        </w:numPr>
+        <w:spacing w:after="0"/>
+      </w:pPr>
+      <w:r>
+        <w:rPr>
+          <w:b/>
+          <w:bCs/>
+        </w:rPr>
+        <w:t>fk_veiculo</w:t>
+      </w:r>
+    </w:p>
+    <w:p>
+      <w:pPr>
+        <w:numPr>
+          <w:ilvl w:val="0"/>
+          <w:numId w:val="5"/>
+        </w:numPr>
+        <w:spacing w:after="0"/>
+      </w:pPr>
+      <w:r>
+        <w:rPr>
+          <w:b/>
+          <w:bCs/>
+        </w:rPr>
+        <w:t>modelo_compativel</w:t>
+      </w:r>
+      <w:r>
+        <w:t>:</w:t>
+      </w:r>
+      <w:r>
+        <w:t xml:space="preserve"> marcas e modelos </w:t>
+      </w:r>
+      <w:r>
+        <w:t>compatíveis</w:t>
+      </w:r>
+    </w:p>
+    <w:p>
+      <w:pPr>
+        <w:numPr>
+          <w:ilvl w:val="0"/>
+          <w:numId w:val="5"/>
+        </w:numPr>
+        <w:spacing w:after="0"/>
+      </w:pPr>
+      <w:r>
+        <w:rPr>
+          <w:b/>
+          <w:bCs/>
+        </w:rPr>
+        <w:t>código_barras</w:t>
+      </w:r>
+    </w:p>
+    <w:p>
+      <w:pPr>
+        <w:numPr>
+          <w:ilvl w:val="0"/>
+          <w:numId w:val="5"/>
+        </w:numPr>
+        <w:spacing w:after="0"/>
+      </w:pPr>
+      <w:r>
+        <w:rPr>
+          <w:b/>
+          <w:bCs/>
+        </w:rPr>
+        <w:t>altura</w:t>
+      </w:r>
+    </w:p>
+    <w:p>
+      <w:pPr>
+        <w:numPr>
+          <w:ilvl w:val="0"/>
+          <w:numId w:val="5"/>
+        </w:numPr>
+        <w:spacing w:after="0"/>
+      </w:pPr>
+      <w:r>
+        <w:rPr>
+          <w:b/>
+          <w:bCs/>
+        </w:rPr>
+        <w:t>largura</w:t>
+      </w:r>
+    </w:p>
+    <w:p>
+      <w:pPr>
+        <w:numPr>
+          <w:ilvl w:val="0"/>
+          <w:numId w:val="5"/>
+        </w:numPr>
+        <w:spacing w:after="0"/>
+      </w:pPr>
+      <w:r>
+        <w:rPr>
+          <w:b/>
+          <w:bCs/>
+        </w:rPr>
+        <w:t>profundidade</w:t>
+      </w:r>
+    </w:p>
+    <w:p>
+      <w:pPr>
+        <w:numPr>
+          <w:ilvl w:val="0"/>
+          <w:numId w:val="5"/>
+        </w:numPr>
+        <w:spacing w:after="0"/>
+      </w:pPr>
+      <w:r>
+        <w:rPr>
+          <w:b/>
+          <w:bCs/>
+        </w:rPr>
+        <w:t>peso</w:t>
+      </w:r>
+    </w:p>
+    <w:p>
+      <w:pPr>
+        <w:rPr>
+          <w:b/>
+          <w:bCs/>
+        </w:rPr>
+      </w:pPr>
+      <w:r>
+        <w:rPr>
+          <w:rFonts w:ascii="Segoe UI Emoji" w:hAnsi="Segoe UI Emoji" w:cs="Segoe UI Emoji"/>
+          <w:b/>
+          <w:bCs/>
+        </w:rPr>
+        <w:t>📦</w:t>
+      </w:r>
+      <w:r>
+        <w:rPr>
+          <w:b/>
+          <w:bCs/>
+        </w:rPr>
+        <w:t xml:space="preserve"> 6. Estoque</w:t>
+      </w:r>
+    </w:p>
+    <w:p>
+      <w:r>
+        <w:t>Quantidade de produtos disponíveis por filial.</w:t>
+      </w:r>
+    </w:p>
+    <w:p>
+      <w:pPr>
+        <w:numPr>
+          <w:ilvl w:val="0"/>
+          <w:numId w:val="6"/>
+        </w:numPr>
+        <w:spacing w:after="0"/>
+      </w:pPr>
+      <w:r>
+        <w:rPr>
+          <w:b/>
+          <w:bCs/>
+        </w:rPr>
+        <w:t>id_estoque</w:t>
+      </w:r>
+      <w:r>
+        <w:t>: identificador único</w:t>
+      </w:r>
+    </w:p>
+    <w:p>
+      <w:pPr>
+        <w:numPr>
+          <w:ilvl w:val="0"/>
+          <w:numId w:val="6"/>
+        </w:numPr>
+        <w:spacing w:after="0"/>
+      </w:pPr>
+      <w:r>
+        <w:rPr>
+          <w:b/>
+          <w:bCs/>
+        </w:rPr>
+        <w:t>fk</w:t>
+      </w:r>
+      <w:r>
+        <w:rPr>
+          <w:b/>
+          <w:bCs/>
+        </w:rPr>
+        <w:t>_produto</w:t>
+      </w:r>
+      <w:r>
+        <w:t>: referência ao produto</w:t>
+      </w:r>
+    </w:p>
+    <w:p>
+      <w:pPr>
+        <w:numPr>
+          <w:ilvl w:val="0"/>
+          <w:numId w:val="6"/>
+        </w:numPr>
+        <w:spacing w:after="0"/>
+      </w:pPr>
+      <w:r>
+        <w:rPr>
+          <w:b/>
+          <w:bCs/>
+        </w:rPr>
+        <w:t>fk</w:t>
+      </w:r>
+      <w:r>
+        <w:rPr>
+          <w:b/>
+          <w:bCs/>
+        </w:rPr>
+        <w:t>_filial</w:t>
+      </w:r>
+      <w:r>
+        <w:t>: referência à filial</w:t>
+      </w:r>
+    </w:p>
+    <w:p>
+      <w:pPr>
+        <w:numPr>
+          <w:ilvl w:val="0"/>
+          <w:numId w:val="6"/>
+        </w:numPr>
+        <w:spacing w:after="0"/>
+      </w:pPr>
+      <w:r>
+        <w:rPr>
+          <w:b/>
+          <w:bCs/>
+        </w:rPr>
+        <w:t>fk_fornecedor</w:t>
+      </w:r>
+    </w:p>
+    <w:p>
+      <w:pPr>
+        <w:numPr>
+          <w:ilvl w:val="0"/>
+          <w:numId w:val="6"/>
+        </w:numPr>
+        <w:spacing w:after="0"/>
+      </w:pPr>
+      <w:r>
+        <w:rPr>
+          <w:b/>
+          <w:bCs/>
+        </w:rPr>
+        <w:t>data_entrada</w:t>
+      </w:r>
+    </w:p>
+    <w:p>
+      <w:pPr>
+        <w:numPr>
+          <w:ilvl w:val="0"/>
+          <w:numId w:val="6"/>
+        </w:numPr>
+        <w:spacing w:after="0"/>
+      </w:pPr>
+      <w:r>
+        <w:rPr>
+          <w:b/>
+          <w:bCs/>
+        </w:rPr>
+        <w:t>quantidade</w:t>
+      </w:r>
+      <w:r>
+        <w:t>: quantidade disponível</w:t>
+      </w:r>
+    </w:p>
+    <w:p>
+      <w:pPr>
+        <w:numPr>
+          <w:ilvl w:val="0"/>
+          <w:numId w:val="6"/>
+        </w:numPr>
+        <w:spacing w:after="0"/>
+      </w:pPr>
+      <w:r>
+        <w:rPr>
+          <w:b/>
+          <w:bCs/>
+        </w:rPr>
+        <w:t>data_ultima_atualizacao</w:t>
+      </w:r>
+      <w:r>
+        <w:t>: data da última alteração no estoque</w:t>
+      </w:r>
+    </w:p>
+    <w:p>
+      <w:pPr>
+        <w:rPr>
+          <w:b/>
+          <w:bCs/>
+        </w:rPr>
+      </w:pPr>
+      <w:r>
+        <w:rPr>
+          <w:rFonts w:ascii="Segoe UI Emoji" w:hAnsi="Segoe UI Emoji" w:cs="Segoe UI Emoji"/>
+          <w:b/>
+          <w:bCs/>
+        </w:rPr>
+        <w:t>👤</w:t>
+      </w:r>
+      <w:r>
+        <w:rPr>
+          <w:b/>
+          <w:bCs/>
+        </w:rPr>
+        <w:t xml:space="preserve"> 7. Cliente</w:t>
+      </w:r>
+    </w:p>
+    <w:p>
+      <w:r>
+        <w:t>Pessoas físicas ou jurídicas que compram.</w:t>
+      </w:r>
+    </w:p>
+    <w:p>
+      <w:pPr>
+        <w:numPr>
+          <w:ilvl w:val="0"/>
+          <w:numId w:val="7"/>
+        </w:numPr>
+        <w:spacing w:after="0"/>
+      </w:pPr>
+      <w:r>
+        <w:rPr>
+          <w:b/>
+          <w:bCs/>
+        </w:rPr>
+        <w:t>id_cliente</w:t>
+      </w:r>
+      <w:r>
+        <w:t>: identificador único</w:t>
+      </w:r>
+    </w:p>
+    <w:p>
+      <w:pPr>
+        <w:numPr>
+          <w:ilvl w:val="0"/>
+          <w:numId w:val="7"/>
+        </w:numPr>
+        <w:spacing w:after="0"/>
+      </w:pPr>
+      <w:r>
+        <w:rPr>
+          <w:b/>
+          <w:bCs/>
+        </w:rPr>
+        <w:lastRenderedPageBreak/>
+        <w:t>nome</w:t>
+      </w:r>
+      <w:r>
+        <w:t xml:space="preserve">: nome completo ou </w:t>
+      </w:r>
+      <w:r>
+        <w:t>R</w:t>
+      </w:r>
+      <w:r>
+        <w:t xml:space="preserve">azão </w:t>
+      </w:r>
+      <w:r>
+        <w:t>S</w:t>
+      </w:r>
+      <w:r>
+        <w:t>ocial</w:t>
+      </w:r>
+    </w:p>
+    <w:p>
+      <w:pPr>
+        <w:numPr>
+          <w:ilvl w:val="0"/>
+          <w:numId w:val="7"/>
+        </w:numPr>
+        <w:spacing w:after="0"/>
+      </w:pPr>
+      <w:r>
+        <w:rPr>
+          <w:b/>
+          <w:bCs/>
+        </w:rPr>
+        <w:t>tipo_cliente</w:t>
+      </w:r>
+      <w:r>
+        <w:t xml:space="preserve">: </w:t>
+      </w:r>
+      <w:r>
+        <w:t>F</w:t>
+      </w:r>
+      <w:r>
+        <w:t xml:space="preserve">ísica ou </w:t>
+      </w:r>
+      <w:r>
+        <w:t>J</w:t>
+      </w:r>
+      <w:r>
+        <w:t>urídica</w:t>
+      </w:r>
+    </w:p>
+    <w:p>
+      <w:pPr>
+        <w:numPr>
+          <w:ilvl w:val="0"/>
+          <w:numId w:val="7"/>
+        </w:numPr>
+        <w:spacing w:after="0"/>
+      </w:pPr>
+      <w:r>
+        <w:rPr>
+          <w:b/>
+          <w:bCs/>
+        </w:rPr>
+        <w:t>cpf_cnpj</w:t>
+      </w:r>
+      <w:r>
+        <w:t>: CPF ou CNPJ</w:t>
+      </w:r>
+    </w:p>
+    <w:p>
+      <w:pPr>
+        <w:numPr>
+          <w:ilvl w:val="0"/>
+          <w:numId w:val="7"/>
+        </w:numPr>
+        <w:spacing w:after="0"/>
+      </w:pPr>
+      <w:r>
+        <w:rPr>
+          <w:b/>
+          <w:bCs/>
+        </w:rPr>
+        <w:t>data_Nasc</w:t>
+      </w:r>
+      <w:r>
+        <w:t>:</w:t>
+      </w:r>
+      <w:r>
+        <w:t xml:space="preserve"> Pessoa Física</w:t>
+      </w:r>
+    </w:p>
+    <w:p>
+      <w:pPr>
+        <w:numPr>
+          <w:ilvl w:val="0"/>
+          <w:numId w:val="7"/>
+        </w:numPr>
+        <w:spacing w:after="0"/>
+      </w:pPr>
+      <w:r>
+        <w:rPr>
+          <w:b/>
+          <w:bCs/>
+        </w:rPr>
+        <w:t>data_abertura</w:t>
+      </w:r>
+      <w:r>
+        <w:rPr>
+          <w:b/>
+          <w:bCs/>
+        </w:rPr>
+        <w:t xml:space="preserve">: </w:t>
+      </w:r>
+      <w:r>
+        <w:t>Pessoa Jurídica</w:t>
+      </w:r>
+    </w:p>
+    <w:p>
+      <w:pPr>
+        <w:numPr>
+          <w:ilvl w:val="0"/>
+          <w:numId w:val="7"/>
+        </w:numPr>
+        <w:spacing w:after="0"/>
+      </w:pPr>
+      <w:r>
+        <w:rPr>
+          <w:b/>
+          <w:bCs/>
+        </w:rPr>
+        <w:t>idade</w:t>
+      </w:r>
+      <w:r>
+        <w:t>: data de nascimento (se aplicável)</w:t>
+      </w:r>
+    </w:p>
+    <w:p>
+      <w:pPr>
+        <w:numPr>
+          <w:ilvl w:val="0"/>
+          <w:numId w:val="7"/>
+        </w:numPr>
+        <w:spacing w:after="0"/>
+      </w:pPr>
+      <w:r>
+        <w:rPr>
+          <w:b/>
+          <w:bCs/>
+        </w:rPr>
+        <w:t>telefone</w:t>
+      </w:r>
+      <w:r>
+        <w:t>: contato</w:t>
+      </w:r>
+    </w:p>
+    <w:p>
+      <w:pPr>
+        <w:numPr>
+          <w:ilvl w:val="0"/>
+          <w:numId w:val="7"/>
+        </w:numPr>
+        <w:spacing w:after="0"/>
+      </w:pPr>
+      <w:r>
+        <w:rPr>
+          <w:b/>
+          <w:bCs/>
+        </w:rPr>
+        <w:t>email</w:t>
+      </w:r>
+      <w:r>
+        <w:t>: e-mail</w:t>
+      </w:r>
+    </w:p>
+    <w:p>
+      <w:pPr>
+        <w:numPr>
+          <w:ilvl w:val="0"/>
+          <w:numId w:val="7"/>
+        </w:numPr>
+        <w:spacing w:after="0"/>
+      </w:pPr>
+      <w:r>
+        <w:rPr>
+          <w:b/>
+          <w:bCs/>
+        </w:rPr>
+        <w:t>data_cadastro</w:t>
+      </w:r>
+      <w:r>
+        <w:t>: data de registro no sistema</w:t>
+      </w:r>
+    </w:p>
+    <w:p>
+      <w:pPr>
+        <w:numPr>
+          <w:ilvl w:val="0"/>
+          <w:numId w:val="7"/>
+        </w:numPr>
+        <w:spacing w:after="0"/>
+      </w:pPr>
       <w:r>
         <w:rPr>
           <w:b/>
@@ -569,49 +1610,490 @@
         </w:rPr>
         <w:t>fk_endereco</w:t>
       </w:r>
-      <w:proofErr w:type="spellEnd"/>
-      <w:r>
-        <w:rPr>
-          <w:b/>
-          <w:bCs/>
-        </w:rPr>
-        <w:t xml:space="preserve">: </w:t>
-      </w:r>
-      <w:r>
-        <w:t>endereço Completo</w:t>
-      </w:r>
-    </w:p>
-    <w:p>
-      <w:pPr>
-        <w:numPr>
-          <w:ilvl w:val="0"/>
-          <w:numId w:val="2"/>
-        </w:numPr>
-        <w:spacing w:after="0"/>
-      </w:pPr>
-      <w:proofErr w:type="spellStart"/>
-      <w:r>
-        <w:rPr>
-          <w:b/>
-          <w:bCs/>
-        </w:rPr>
-        <w:t>fk_filial</w:t>
-      </w:r>
-      <w:proofErr w:type="spellEnd"/>
-      <w:r>
-        <w:rPr>
-          <w:b/>
-          <w:bCs/>
-        </w:rPr>
+    </w:p>
+    <w:p>
+      <w:pPr>
+        <w:numPr>
+          <w:ilvl w:val="0"/>
+          <w:numId w:val="7"/>
+        </w:numPr>
+        <w:spacing w:after="0"/>
+      </w:pPr>
+      <w:r>
+        <w:rPr>
+          <w:b/>
+          <w:bCs/>
+        </w:rPr>
+        <w:t xml:space="preserve">sexo: </w:t>
+      </w:r>
+      <w:r>
+        <w:t>Masculino, Feminino Outros</w:t>
+      </w:r>
+    </w:p>
+    <w:p>
+      <w:pPr>
+        <w:numPr>
+          <w:ilvl w:val="0"/>
+          <w:numId w:val="7"/>
+        </w:numPr>
+        <w:spacing w:after="0"/>
+      </w:pPr>
+      <w:r>
+        <w:rPr>
+          <w:b/>
+          <w:bCs/>
+        </w:rPr>
+        <w:t>status</w:t>
+      </w:r>
+      <w:r>
+        <w:t>: ativo ou inativo</w:t>
+      </w:r>
+    </w:p>
+    <w:p>
+      <w:pPr>
+        <w:rPr>
+          <w:b/>
+          <w:bCs/>
+        </w:rPr>
+      </w:pPr>
+      <w:r>
+        <w:rPr>
+          <w:rFonts w:ascii="Segoe UI Emoji" w:hAnsi="Segoe UI Emoji" w:cs="Segoe UI Emoji"/>
+          <w:b/>
+          <w:bCs/>
+        </w:rPr>
+        <w:t>🚗</w:t>
+      </w:r>
+      <w:r>
+        <w:rPr>
+          <w:b/>
+          <w:bCs/>
+        </w:rPr>
+        <w:t xml:space="preserve"> 8. Veículo</w:t>
+      </w:r>
+    </w:p>
+    <w:p>
+      <w:r>
+        <w:t>Veículos cadastrados por clientes.</w:t>
+      </w:r>
+    </w:p>
+    <w:p>
+      <w:pPr>
+        <w:numPr>
+          <w:ilvl w:val="0"/>
+          <w:numId w:val="8"/>
+        </w:numPr>
+        <w:spacing w:after="0"/>
+      </w:pPr>
+      <w:r>
+        <w:rPr>
+          <w:b/>
+          <w:bCs/>
+        </w:rPr>
+        <w:t>id_veiculo</w:t>
+      </w:r>
+      <w:r>
+        <w:t>: identificador único</w:t>
+      </w:r>
+    </w:p>
+    <w:p>
+      <w:pPr>
+        <w:numPr>
+          <w:ilvl w:val="0"/>
+          <w:numId w:val="8"/>
+        </w:numPr>
+        <w:spacing w:after="0"/>
+      </w:pPr>
+      <w:r>
+        <w:rPr>
+          <w:b/>
+          <w:bCs/>
+        </w:rPr>
+        <w:t>fk</w:t>
+      </w:r>
+      <w:r>
+        <w:rPr>
+          <w:b/>
+          <w:bCs/>
+        </w:rPr>
+        <w:t>_cliente</w:t>
+      </w:r>
+      <w:r>
+        <w:t>: referência ao proprietário</w:t>
+      </w:r>
+    </w:p>
+    <w:p>
+      <w:pPr>
+        <w:numPr>
+          <w:ilvl w:val="0"/>
+          <w:numId w:val="8"/>
+        </w:numPr>
+        <w:spacing w:after="0"/>
+      </w:pPr>
+      <w:r>
+        <w:rPr>
+          <w:b/>
+          <w:bCs/>
+        </w:rPr>
+        <w:t>placa</w:t>
+      </w:r>
+      <w:r>
+        <w:t>: placa do veículo</w:t>
+      </w:r>
+    </w:p>
+    <w:p>
+      <w:pPr>
+        <w:numPr>
+          <w:ilvl w:val="0"/>
+          <w:numId w:val="8"/>
+        </w:numPr>
+        <w:spacing w:after="0"/>
+      </w:pPr>
+      <w:r>
+        <w:rPr>
+          <w:b/>
+          <w:bCs/>
+        </w:rPr>
+        <w:t>marca</w:t>
+      </w:r>
+      <w:r>
+        <w:t>: fabricante</w:t>
+      </w:r>
+    </w:p>
+    <w:p>
+      <w:pPr>
+        <w:numPr>
+          <w:ilvl w:val="0"/>
+          <w:numId w:val="8"/>
+        </w:numPr>
+        <w:spacing w:after="0"/>
+      </w:pPr>
+      <w:r>
+        <w:rPr>
+          <w:b/>
+          <w:bCs/>
+        </w:rPr>
+        <w:t>modelo</w:t>
+      </w:r>
+      <w:r>
+        <w:t>: modelo do carro</w:t>
+      </w:r>
+    </w:p>
+    <w:p>
+      <w:pPr>
+        <w:numPr>
+          <w:ilvl w:val="0"/>
+          <w:numId w:val="8"/>
+        </w:numPr>
+        <w:spacing w:after="0"/>
+      </w:pPr>
+      <w:r>
+        <w:rPr>
+          <w:b/>
+          <w:bCs/>
+        </w:rPr>
+        <w:t>ano</w:t>
+      </w:r>
+      <w:r>
+        <w:t>: ano de fabricação</w:t>
+      </w:r>
+    </w:p>
+    <w:p>
+      <w:pPr>
+        <w:numPr>
+          <w:ilvl w:val="0"/>
+          <w:numId w:val="8"/>
+        </w:numPr>
+        <w:spacing w:after="0"/>
+      </w:pPr>
+      <w:r>
+        <w:rPr>
+          <w:b/>
+          <w:bCs/>
+        </w:rPr>
+        <w:t>tipo_combustivel</w:t>
+      </w:r>
+      <w:r>
+        <w:t>: gasolina, diesel, etc.</w:t>
+      </w:r>
+    </w:p>
+    <w:p>
+      <w:pPr>
+        <w:rPr>
+          <w:b/>
+          <w:bCs/>
+        </w:rPr>
+      </w:pPr>
+      <w:r>
+        <w:rPr>
+          <w:rFonts w:ascii="Segoe UI Emoji" w:hAnsi="Segoe UI Emoji" w:cs="Segoe UI Emoji"/>
+          <w:b/>
+          <w:bCs/>
+        </w:rPr>
+        <w:t>💳</w:t>
+      </w:r>
+      <w:r>
+        <w:rPr>
+          <w:b/>
+          <w:bCs/>
+        </w:rPr>
+        <w:t xml:space="preserve"> 9. FormaPagamento</w:t>
+      </w:r>
+    </w:p>
+    <w:p>
+      <w:r>
+        <w:t>Métodos de pagamento disponíveis.</w:t>
+      </w:r>
+    </w:p>
+    <w:p>
+      <w:pPr>
+        <w:numPr>
+          <w:ilvl w:val="0"/>
+          <w:numId w:val="9"/>
+        </w:numPr>
+        <w:spacing w:after="0"/>
+      </w:pPr>
+      <w:r>
+        <w:rPr>
+          <w:b/>
+          <w:bCs/>
+        </w:rPr>
+        <w:t>id_forma_pagamento</w:t>
+      </w:r>
+      <w:r>
+        <w:t>: identificador único</w:t>
+      </w:r>
+    </w:p>
+    <w:p>
+      <w:pPr>
+        <w:numPr>
+          <w:ilvl w:val="0"/>
+          <w:numId w:val="9"/>
+        </w:numPr>
+        <w:spacing w:after="0"/>
+      </w:pPr>
+      <w:r>
+        <w:rPr>
+          <w:b/>
+          <w:bCs/>
+        </w:rPr>
+        <w:t>descricao</w:t>
+      </w:r>
+      <w:r>
+        <w:t>: nome do método (ex: cartão, PIX, boleto)</w:t>
+      </w:r>
+    </w:p>
+    <w:p>
+      <w:pPr>
+        <w:rPr>
+          <w:b/>
+          <w:bCs/>
+        </w:rPr>
+      </w:pPr>
+      <w:r>
+        <w:rPr>
+          <w:rFonts w:ascii="Segoe UI Emoji" w:hAnsi="Segoe UI Emoji" w:cs="Segoe UI Emoji"/>
+          <w:b/>
+          <w:bCs/>
+        </w:rPr>
+        <w:t>🧾</w:t>
+      </w:r>
+      <w:r>
+        <w:rPr>
+          <w:b/>
+          <w:bCs/>
+        </w:rPr>
+        <w:t xml:space="preserve"> 10. Pedido</w:t>
+      </w:r>
+    </w:p>
+    <w:p>
+      <w:r>
+        <w:t>Registro de uma compra realizada.</w:t>
+      </w:r>
+    </w:p>
+    <w:p>
+      <w:pPr>
+        <w:numPr>
+          <w:ilvl w:val="0"/>
+          <w:numId w:val="10"/>
+        </w:numPr>
+        <w:spacing w:after="0"/>
+      </w:pPr>
+      <w:r>
+        <w:rPr>
+          <w:b/>
+          <w:bCs/>
+        </w:rPr>
+        <w:t>id_pedido</w:t>
+      </w:r>
+      <w:r>
+        <w:t>: identificador único</w:t>
+      </w:r>
+    </w:p>
+    <w:p>
+      <w:pPr>
+        <w:numPr>
+          <w:ilvl w:val="0"/>
+          <w:numId w:val="10"/>
+        </w:numPr>
+        <w:spacing w:after="0"/>
+      </w:pPr>
+      <w:r>
+        <w:rPr>
+          <w:b/>
+          <w:bCs/>
+        </w:rPr>
+        <w:t>fk</w:t>
+      </w:r>
+      <w:r>
+        <w:rPr>
+          <w:b/>
+          <w:bCs/>
+        </w:rPr>
+        <w:t>_cliente</w:t>
+      </w:r>
+      <w:r>
+        <w:t>: referência ao comprador</w:t>
+      </w:r>
+    </w:p>
+    <w:p>
+      <w:pPr>
+        <w:numPr>
+          <w:ilvl w:val="0"/>
+          <w:numId w:val="10"/>
+        </w:numPr>
+        <w:spacing w:after="0"/>
+      </w:pPr>
+      <w:r>
+        <w:rPr>
+          <w:b/>
+          <w:bCs/>
+        </w:rPr>
+        <w:t>fk</w:t>
+      </w:r>
+      <w:r>
+        <w:rPr>
+          <w:b/>
+          <w:bCs/>
+        </w:rPr>
+        <w:t>_filial</w:t>
+      </w:r>
+      <w:r>
+        <w:t>: referência à filial que processou</w:t>
+      </w:r>
+    </w:p>
+    <w:p>
+      <w:pPr>
+        <w:numPr>
+          <w:ilvl w:val="0"/>
+          <w:numId w:val="10"/>
+        </w:numPr>
+        <w:spacing w:after="0"/>
+      </w:pPr>
+      <w:r>
+        <w:rPr>
+          <w:b/>
+          <w:bCs/>
+        </w:rPr>
+        <w:t>fk</w:t>
+      </w:r>
+      <w:r>
+        <w:rPr>
+          <w:b/>
+          <w:bCs/>
+        </w:rPr>
+        <w:t>_forma_pagamento</w:t>
+      </w:r>
+      <w:r>
+        <w:t>: referência ao método de pagamento</w:t>
+      </w:r>
+    </w:p>
+    <w:p>
+      <w:pPr>
+        <w:numPr>
+          <w:ilvl w:val="0"/>
+          <w:numId w:val="10"/>
+        </w:numPr>
+        <w:spacing w:after="0"/>
+      </w:pPr>
+      <w:r>
+        <w:rPr>
+          <w:b/>
+          <w:bCs/>
+        </w:rPr>
+        <w:t>quantidade</w:t>
+      </w:r>
+      <w:r>
         <w:t>:</w:t>
       </w:r>
       <w:r>
-        <w:t xml:space="preserve"> chave filial</w:t>
-      </w:r>
-    </w:p>
-    <w:p>
-      <w:pPr>
-        <w:spacing w:after="0"/>
+        <w:t xml:space="preserve"> quantidade de itens</w:t>
+      </w:r>
+    </w:p>
+    <w:p>
+      <w:pPr>
+        <w:numPr>
+          <w:ilvl w:val="0"/>
+          <w:numId w:val="10"/>
+        </w:numPr>
+        <w:spacing w:after="0"/>
+      </w:pPr>
+      <w:r>
+        <w:rPr>
+          <w:b/>
+          <w:bCs/>
+        </w:rPr>
+        <w:t>data_pedido</w:t>
+      </w:r>
+      <w:r>
+        <w:t>: data da compra</w:t>
+      </w:r>
+    </w:p>
+    <w:p>
+      <w:pPr>
+        <w:numPr>
+          <w:ilvl w:val="0"/>
+          <w:numId w:val="10"/>
+        </w:numPr>
+        <w:spacing w:after="0"/>
+      </w:pPr>
+      <w:r>
+        <w:rPr>
+          <w:b/>
+          <w:bCs/>
+        </w:rPr>
+        <w:t>status</w:t>
+      </w:r>
+      <w:r>
+        <w:t>: em processamento, enviado, entregue, cancelado</w:t>
+      </w:r>
+    </w:p>
+    <w:p>
+      <w:pPr>
+        <w:numPr>
+          <w:ilvl w:val="0"/>
+          <w:numId w:val="10"/>
+        </w:numPr>
+        <w:spacing w:after="0"/>
+      </w:pPr>
+      <w:r>
+        <w:rPr>
+          <w:b/>
+          <w:bCs/>
+        </w:rPr>
+        <w:t>valor_total</w:t>
+      </w:r>
+      <w:r>
+        <w:t>: soma dos itens comprados</w:t>
+      </w:r>
+    </w:p>
+    <w:p>
+      <w:pPr>
+        <w:ind w:left="360"/>
+      </w:pPr>
+    </w:p>
+    <w:p>
+      <w:pPr>
         <w:rPr>
           <w:b/>
           <w:bCs/>
@@ -623,41 +2105,37 @@
           <w:b/>
           <w:bCs/>
         </w:rPr>
-        <w:t>🏭</w:t>
-      </w:r>
-      <w:r>
-        <w:rPr>
-          <w:b/>
-          <w:bCs/>
-        </w:rPr>
-        <w:t xml:space="preserve"> 3. Fornecedor</w:t>
-      </w:r>
-    </w:p>
-    <w:p>
-      <w:pPr>
-        <w:spacing w:after="0"/>
-      </w:pPr>
-      <w:r>
-        <w:t>Empresas que fornecem peças para o estoque.</w:t>
-      </w:r>
-    </w:p>
-    <w:p>
-      <w:pPr>
-        <w:numPr>
-          <w:ilvl w:val="0"/>
-          <w:numId w:val="3"/>
-        </w:numPr>
-        <w:spacing w:after="0"/>
-      </w:pPr>
-      <w:proofErr w:type="spellStart"/>
-      <w:r>
-        <w:rPr>
-          <w:b/>
-          <w:bCs/>
-        </w:rPr>
-        <w:t>id_fornecedor</w:t>
-      </w:r>
-      <w:proofErr w:type="spellEnd"/>
+        <w:t>📑</w:t>
+      </w:r>
+      <w:r>
+        <w:rPr>
+          <w:b/>
+          <w:bCs/>
+        </w:rPr>
+        <w:t xml:space="preserve"> 11. ItemPedido</w:t>
+      </w:r>
+    </w:p>
+    <w:p>
+      <w:r>
+        <w:lastRenderedPageBreak/>
+        <w:t>Detalhes dos produtos comprados em um pedido.</w:t>
+      </w:r>
+    </w:p>
+    <w:p>
+      <w:pPr>
+        <w:numPr>
+          <w:ilvl w:val="0"/>
+          <w:numId w:val="11"/>
+        </w:numPr>
+        <w:spacing w:after="0"/>
+      </w:pPr>
+      <w:r>
+        <w:rPr>
+          <w:b/>
+          <w:bCs/>
+        </w:rPr>
+        <w:t>id_item</w:t>
+      </w:r>
       <w:r>
         <w:t>: identificador único</w:t>
       </w:r>
@@ -666,142 +2144,97 @@
       <w:pPr>
         <w:numPr>
           <w:ilvl w:val="0"/>
-          <w:numId w:val="3"/>
-        </w:numPr>
-        <w:spacing w:after="0"/>
-      </w:pPr>
-      <w:r>
-        <w:rPr>
-          <w:b/>
-          <w:bCs/>
-        </w:rPr>
-        <w:t>nome</w:t>
-      </w:r>
-      <w:r>
-        <w:t>: nome da empresa</w:t>
-      </w:r>
-    </w:p>
-    <w:p>
-      <w:pPr>
-        <w:numPr>
-          <w:ilvl w:val="0"/>
-          <w:numId w:val="3"/>
-        </w:numPr>
-        <w:spacing w:after="0"/>
-      </w:pPr>
-      <w:proofErr w:type="spellStart"/>
-      <w:r>
-        <w:rPr>
-          <w:b/>
-          <w:bCs/>
-        </w:rPr>
-        <w:t>cnpj</w:t>
-      </w:r>
-      <w:proofErr w:type="spellEnd"/>
-      <w:r>
-        <w:t>: CNPJ do fornecedor</w:t>
-      </w:r>
-    </w:p>
-    <w:p>
-      <w:pPr>
-        <w:numPr>
-          <w:ilvl w:val="0"/>
-          <w:numId w:val="3"/>
-        </w:numPr>
-        <w:spacing w:after="0"/>
-      </w:pPr>
-      <w:r>
-        <w:rPr>
-          <w:b/>
-          <w:bCs/>
-        </w:rPr>
-        <w:t>telefone</w:t>
-      </w:r>
-      <w:r>
-        <w:t>: contato comercial</w:t>
-      </w:r>
-    </w:p>
-    <w:p>
-      <w:pPr>
-        <w:numPr>
-          <w:ilvl w:val="0"/>
-          <w:numId w:val="3"/>
-        </w:numPr>
-        <w:spacing w:after="0"/>
-      </w:pPr>
-      <w:proofErr w:type="spellStart"/>
-      <w:r>
-        <w:rPr>
-          <w:b/>
-          <w:bCs/>
-        </w:rPr>
-        <w:t>email</w:t>
-      </w:r>
-      <w:proofErr w:type="spellEnd"/>
-      <w:r>
-        <w:t>: e-mail comercial</w:t>
-      </w:r>
-    </w:p>
-    <w:p>
-      <w:pPr>
-        <w:numPr>
-          <w:ilvl w:val="0"/>
-          <w:numId w:val="3"/>
-        </w:numPr>
-        <w:spacing w:after="0"/>
-      </w:pPr>
-      <w:proofErr w:type="spellStart"/>
-      <w:r>
-        <w:rPr>
-          <w:b/>
-          <w:bCs/>
-        </w:rPr>
-        <w:t>fk_</w:t>
-      </w:r>
-      <w:r>
-        <w:rPr>
-          <w:b/>
-          <w:bCs/>
-        </w:rPr>
-        <w:t>endereco</w:t>
-      </w:r>
-      <w:proofErr w:type="spellEnd"/>
-      <w:r>
-        <w:t>: endereço completo</w:t>
-      </w:r>
-    </w:p>
-    <w:p>
-      <w:pPr>
-        <w:numPr>
-          <w:ilvl w:val="0"/>
-          <w:numId w:val="3"/>
-        </w:numPr>
-        <w:spacing w:after="0"/>
-      </w:pPr>
-      <w:proofErr w:type="spellStart"/>
-      <w:r>
-        <w:rPr>
-          <w:b/>
-          <w:bCs/>
-        </w:rPr>
-        <w:t>nome_contato_fornecedor</w:t>
-      </w:r>
-      <w:proofErr w:type="spellEnd"/>
-    </w:p>
-    <w:p>
-      <w:pPr>
-        <w:numPr>
-          <w:ilvl w:val="0"/>
-          <w:numId w:val="3"/>
-        </w:numPr>
-        <w:spacing w:after="0"/>
-      </w:pPr>
-      <w:r>
-        <w:rPr>
-          <w:b/>
-          <w:bCs/>
-        </w:rPr>
-        <w:t>status</w:t>
+          <w:numId w:val="11"/>
+        </w:numPr>
+        <w:spacing w:after="0"/>
+      </w:pPr>
+      <w:r>
+        <w:rPr>
+          <w:b/>
+          <w:bCs/>
+        </w:rPr>
+        <w:t>fk</w:t>
+      </w:r>
+      <w:r>
+        <w:rPr>
+          <w:b/>
+          <w:bCs/>
+        </w:rPr>
+        <w:t>_pedido</w:t>
+      </w:r>
+      <w:r>
+        <w:t>: referência ao pedido</w:t>
+      </w:r>
+    </w:p>
+    <w:p>
+      <w:pPr>
+        <w:numPr>
+          <w:ilvl w:val="0"/>
+          <w:numId w:val="11"/>
+        </w:numPr>
+        <w:spacing w:after="0"/>
+      </w:pPr>
+      <w:r>
+        <w:rPr>
+          <w:b/>
+          <w:bCs/>
+        </w:rPr>
+        <w:t>fk</w:t>
+      </w:r>
+      <w:r>
+        <w:rPr>
+          <w:b/>
+          <w:bCs/>
+        </w:rPr>
+        <w:t>_produto</w:t>
+      </w:r>
+      <w:r>
+        <w:t>: referência ao produto</w:t>
+      </w:r>
+    </w:p>
+    <w:p>
+      <w:pPr>
+        <w:numPr>
+          <w:ilvl w:val="0"/>
+          <w:numId w:val="11"/>
+        </w:numPr>
+        <w:spacing w:after="0"/>
+      </w:pPr>
+      <w:r>
+        <w:rPr>
+          <w:b/>
+          <w:bCs/>
+        </w:rPr>
+        <w:t>quantidade</w:t>
+      </w:r>
+      <w:r>
+        <w:t>: número de unidades compradas</w:t>
+      </w:r>
+    </w:p>
+    <w:p>
+      <w:pPr>
+        <w:numPr>
+          <w:ilvl w:val="0"/>
+          <w:numId w:val="11"/>
+        </w:numPr>
+        <w:spacing w:after="0"/>
+      </w:pPr>
+      <w:r>
+        <w:rPr>
+          <w:b/>
+          <w:bCs/>
+        </w:rPr>
+        <w:t>preco_unit</w:t>
+      </w:r>
+      <w:r>
+        <w:rPr>
+          <w:b/>
+          <w:bCs/>
+        </w:rPr>
+        <w:t>.</w:t>
+      </w:r>
+      <w:r>
+        <w:t>: valor do produto no momento da compra</w:t>
       </w:r>
     </w:p>
     <w:p>
@@ -817,48 +2250,36 @@
           <w:b/>
           <w:bCs/>
         </w:rPr>
-        <w:lastRenderedPageBreak/>
-        <w:t>📂</w:t>
-      </w:r>
-      <w:r>
-        <w:rPr>
-          <w:b/>
-          <w:bCs/>
-        </w:rPr>
-        <w:t xml:space="preserve"> 4. </w:t>
-      </w:r>
-      <w:proofErr w:type="spellStart"/>
-      <w:r>
-        <w:rPr>
-          <w:b/>
-          <w:bCs/>
-        </w:rPr>
-        <w:t>CategoriaProduto</w:t>
-      </w:r>
-      <w:proofErr w:type="spellEnd"/>
-    </w:p>
-    <w:p>
-      <w:r>
-        <w:t>Classificação das peças.</w:t>
-      </w:r>
-    </w:p>
-    <w:p>
-      <w:pPr>
-        <w:numPr>
-          <w:ilvl w:val="0"/>
-          <w:numId w:val="4"/>
-        </w:numPr>
-        <w:spacing w:after="0"/>
-      </w:pPr>
-      <w:proofErr w:type="spellStart"/>
-      <w:r>
-        <w:rPr>
-          <w:b/>
-          <w:bCs/>
-        </w:rPr>
-        <w:t>id_categoria</w:t>
-      </w:r>
-      <w:proofErr w:type="spellEnd"/>
+        <w:t>🚚</w:t>
+      </w:r>
+      <w:r>
+        <w:rPr>
+          <w:b/>
+          <w:bCs/>
+        </w:rPr>
+        <w:t xml:space="preserve"> 12. Entrega</w:t>
+      </w:r>
+    </w:p>
+    <w:p>
+      <w:r>
+        <w:t>Informações sobre o envio do pedido.</w:t>
+      </w:r>
+    </w:p>
+    <w:p>
+      <w:pPr>
+        <w:numPr>
+          <w:ilvl w:val="0"/>
+          <w:numId w:val="12"/>
+        </w:numPr>
+        <w:spacing w:after="0"/>
+      </w:pPr>
+      <w:r>
+        <w:rPr>
+          <w:b/>
+          <w:bCs/>
+        </w:rPr>
+        <w:t>id_entrega</w:t>
+      </w:r>
       <w:r>
         <w:t>: identificador único</w:t>
       </w:r>
@@ -867,95 +2288,186 @@
       <w:pPr>
         <w:numPr>
           <w:ilvl w:val="0"/>
-          <w:numId w:val="4"/>
-        </w:numPr>
-        <w:spacing w:after="0"/>
-      </w:pPr>
-      <w:r>
-        <w:rPr>
-          <w:b/>
-          <w:bCs/>
-        </w:rPr>
-        <w:t>nome</w:t>
-      </w:r>
-      <w:r>
-        <w:t>: nome da categoria (</w:t>
-      </w:r>
-      <w:proofErr w:type="spellStart"/>
-      <w:r>
-        <w:t>ex</w:t>
-      </w:r>
-      <w:proofErr w:type="spellEnd"/>
-      <w:r>
-        <w:t>: freios, suspensão)</w:t>
-      </w:r>
-    </w:p>
-    <w:p>
-      <w:pPr>
-        <w:numPr>
-          <w:ilvl w:val="0"/>
-          <w:numId w:val="4"/>
-        </w:numPr>
-        <w:spacing w:after="0"/>
-      </w:pPr>
-      <w:proofErr w:type="spellStart"/>
-      <w:r>
-        <w:rPr>
-          <w:b/>
-          <w:bCs/>
-        </w:rPr>
-        <w:t>descricao</w:t>
-      </w:r>
-      <w:proofErr w:type="spellEnd"/>
-      <w:r>
-        <w:t>: descrição da categoria</w:t>
-      </w:r>
-    </w:p>
-    <w:p>
-      <w:pPr>
-        <w:rPr>
-          <w:b/>
-          <w:bCs/>
-        </w:rPr>
-      </w:pPr>
-      <w:r>
-        <w:rPr>
-          <w:rFonts w:ascii="Segoe UI Emoji" w:hAnsi="Segoe UI Emoji" w:cs="Segoe UI Emoji"/>
-          <w:b/>
-          <w:bCs/>
-        </w:rPr>
-        <w:t>⚙️</w:t>
-      </w:r>
-      <w:r>
-        <w:rPr>
-          <w:b/>
-          <w:bCs/>
-        </w:rPr>
-        <w:t xml:space="preserve"> 5. Produto</w:t>
-      </w:r>
-    </w:p>
-    <w:p>
-      <w:r>
-        <w:t>Peças disponíveis para venda.</w:t>
-      </w:r>
-    </w:p>
-    <w:p>
-      <w:pPr>
-        <w:numPr>
-          <w:ilvl w:val="0"/>
-          <w:numId w:val="5"/>
-        </w:numPr>
-        <w:spacing w:after="0"/>
-      </w:pPr>
-      <w:proofErr w:type="spellStart"/>
-      <w:r>
-        <w:rPr>
-          <w:b/>
-          <w:bCs/>
-        </w:rPr>
-        <w:t>id_produto</w:t>
-      </w:r>
-      <w:proofErr w:type="spellEnd"/>
+          <w:numId w:val="12"/>
+        </w:numPr>
+        <w:spacing w:after="0"/>
+      </w:pPr>
+      <w:r>
+        <w:rPr>
+          <w:b/>
+          <w:bCs/>
+        </w:rPr>
+        <w:t>fk</w:t>
+      </w:r>
+      <w:r>
+        <w:rPr>
+          <w:b/>
+          <w:bCs/>
+        </w:rPr>
+        <w:t>_pedido</w:t>
+      </w:r>
+      <w:r>
+        <w:t>: referência ao pedido</w:t>
+      </w:r>
+    </w:p>
+    <w:p>
+      <w:pPr>
+        <w:numPr>
+          <w:ilvl w:val="0"/>
+          <w:numId w:val="12"/>
+        </w:numPr>
+        <w:spacing w:after="0"/>
+      </w:pPr>
+      <w:r>
+        <w:rPr>
+          <w:b/>
+          <w:bCs/>
+        </w:rPr>
+        <w:t>fk</w:t>
+      </w:r>
+      <w:r>
+        <w:rPr>
+          <w:b/>
+          <w:bCs/>
+        </w:rPr>
+        <w:t>_filial</w:t>
+      </w:r>
+      <w:r>
+        <w:t>: referência à filial de origem</w:t>
+      </w:r>
+    </w:p>
+    <w:p>
+      <w:pPr>
+        <w:numPr>
+          <w:ilvl w:val="0"/>
+          <w:numId w:val="12"/>
+        </w:numPr>
+        <w:spacing w:after="0"/>
+      </w:pPr>
+      <w:r>
+        <w:rPr>
+          <w:b/>
+          <w:bCs/>
+        </w:rPr>
+        <w:t>status_entrega</w:t>
+      </w:r>
+      <w:r>
+        <w:t>: pendente, em trânsito, entregue</w:t>
+      </w:r>
+    </w:p>
+    <w:p>
+      <w:pPr>
+        <w:numPr>
+          <w:ilvl w:val="0"/>
+          <w:numId w:val="12"/>
+        </w:numPr>
+        <w:spacing w:after="0"/>
+      </w:pPr>
+      <w:r>
+        <w:rPr>
+          <w:b/>
+          <w:bCs/>
+        </w:rPr>
+        <w:t>data_envio</w:t>
+      </w:r>
+      <w:r>
+        <w:t>: quando foi despachado</w:t>
+      </w:r>
+    </w:p>
+    <w:p>
+      <w:pPr>
+        <w:numPr>
+          <w:ilvl w:val="0"/>
+          <w:numId w:val="12"/>
+        </w:numPr>
+        <w:spacing w:after="0"/>
+      </w:pPr>
+      <w:r>
+        <w:rPr>
+          <w:b/>
+          <w:bCs/>
+        </w:rPr>
+        <w:t>data_entrega</w:t>
+      </w:r>
+      <w:r>
+        <w:t>: quando foi entregue</w:t>
+      </w:r>
+    </w:p>
+    <w:p>
+      <w:pPr>
+        <w:numPr>
+          <w:ilvl w:val="0"/>
+          <w:numId w:val="12"/>
+        </w:numPr>
+        <w:spacing w:after="0"/>
+      </w:pPr>
+      <w:r>
+        <w:rPr>
+          <w:b/>
+          <w:bCs/>
+        </w:rPr>
+        <w:t>codigo_rastreamento</w:t>
+      </w:r>
+      <w:r>
+        <w:t>: código para rastrear a entrega</w:t>
+      </w:r>
+    </w:p>
+    <w:p>
+      <w:pPr>
+        <w:rPr>
+          <w:b/>
+          <w:bCs/>
+        </w:rPr>
+      </w:pPr>
+      <w:r>
+        <w:rPr>
+          <w:b/>
+          <w:bCs/>
+        </w:rPr>
+        <w:t>1</w:t>
+      </w:r>
+      <w:r>
+        <w:rPr>
+          <w:b/>
+          <w:bCs/>
+        </w:rPr>
+        <w:t>3</w:t>
+      </w:r>
+      <w:r>
+        <w:rPr>
+          <w:b/>
+          <w:bCs/>
+        </w:rPr>
+        <w:t>. En</w:t>
+      </w:r>
+      <w:r>
+        <w:rPr>
+          <w:b/>
+          <w:bCs/>
+        </w:rPr>
+        <w:t>dereço</w:t>
+      </w:r>
+    </w:p>
+    <w:p>
+      <w:r>
+        <w:t>Informações sobre endereço</w:t>
+      </w:r>
+    </w:p>
+    <w:p>
+      <w:pPr>
+        <w:numPr>
+          <w:ilvl w:val="0"/>
+          <w:numId w:val="12"/>
+        </w:numPr>
+        <w:spacing w:after="0"/>
+      </w:pPr>
+      <w:r>
+        <w:rPr>
+          <w:b/>
+          <w:bCs/>
+        </w:rPr>
+        <w:t>id_endereco</w:t>
+      </w:r>
       <w:r>
         <w:t>: identificador único</w:t>
       </w:r>
@@ -964,1499 +2476,19 @@
       <w:pPr>
         <w:numPr>
           <w:ilvl w:val="0"/>
-          <w:numId w:val="5"/>
-        </w:numPr>
-        <w:spacing w:after="0"/>
-      </w:pPr>
-      <w:r>
-        <w:rPr>
-          <w:b/>
-          <w:bCs/>
-        </w:rPr>
-        <w:t>nome</w:t>
-      </w:r>
-      <w:r>
-        <w:t>: nome da peça</w:t>
-      </w:r>
-    </w:p>
-    <w:p>
-      <w:pPr>
-        <w:numPr>
-          <w:ilvl w:val="0"/>
-          <w:numId w:val="5"/>
-        </w:numPr>
-        <w:spacing w:after="0"/>
-      </w:pPr>
-      <w:proofErr w:type="spellStart"/>
-      <w:r>
-        <w:rPr>
-          <w:b/>
-          <w:bCs/>
-        </w:rPr>
-        <w:t>descricao</w:t>
-      </w:r>
-      <w:proofErr w:type="spellEnd"/>
-      <w:r>
-        <w:t>: detalhes técnicos</w:t>
-      </w:r>
-    </w:p>
-    <w:p>
-      <w:pPr>
-        <w:numPr>
-          <w:ilvl w:val="0"/>
-          <w:numId w:val="5"/>
-        </w:numPr>
-        <w:spacing w:after="0"/>
-      </w:pPr>
-      <w:r>
-        <w:rPr>
-          <w:b/>
-          <w:bCs/>
-        </w:rPr>
-        <w:t>marca</w:t>
-      </w:r>
-      <w:r>
-        <w:t>: fabricante</w:t>
-      </w:r>
-    </w:p>
-    <w:p>
-      <w:pPr>
-        <w:numPr>
-          <w:ilvl w:val="0"/>
-          <w:numId w:val="5"/>
-        </w:numPr>
-        <w:spacing w:after="0"/>
-      </w:pPr>
-      <w:proofErr w:type="spellStart"/>
-      <w:r>
-        <w:rPr>
-          <w:b/>
-          <w:bCs/>
-        </w:rPr>
-        <w:t>preco</w:t>
-      </w:r>
-      <w:proofErr w:type="spellEnd"/>
-      <w:r>
-        <w:t>: valor unitário</w:t>
-      </w:r>
-    </w:p>
-    <w:p>
-      <w:pPr>
-        <w:numPr>
-          <w:ilvl w:val="0"/>
-          <w:numId w:val="5"/>
-        </w:numPr>
-        <w:spacing w:after="0"/>
-      </w:pPr>
-      <w:proofErr w:type="spellStart"/>
-      <w:r>
-        <w:rPr>
-          <w:b/>
-          <w:bCs/>
-        </w:rPr>
-        <w:t>fk</w:t>
-      </w:r>
-      <w:r>
-        <w:rPr>
-          <w:b/>
-          <w:bCs/>
-        </w:rPr>
-        <w:t>_categoria</w:t>
-      </w:r>
-      <w:proofErr w:type="spellEnd"/>
-      <w:r>
-        <w:t>: referência à categoria</w:t>
-      </w:r>
-    </w:p>
-    <w:p>
-      <w:pPr>
-        <w:numPr>
-          <w:ilvl w:val="0"/>
-          <w:numId w:val="5"/>
-        </w:numPr>
-        <w:spacing w:after="0"/>
-      </w:pPr>
-      <w:proofErr w:type="spellStart"/>
-      <w:r>
-        <w:rPr>
-          <w:b/>
-          <w:bCs/>
-        </w:rPr>
-        <w:t>fk</w:t>
-      </w:r>
-      <w:r>
-        <w:rPr>
-          <w:b/>
-          <w:bCs/>
-        </w:rPr>
-        <w:t>_fornecedor</w:t>
-      </w:r>
-      <w:proofErr w:type="spellEnd"/>
-      <w:r>
-        <w:t>: referência ao fornecedor</w:t>
-      </w:r>
-    </w:p>
-    <w:p>
-      <w:pPr>
-        <w:numPr>
-          <w:ilvl w:val="0"/>
-          <w:numId w:val="5"/>
-        </w:numPr>
-        <w:spacing w:after="0"/>
-      </w:pPr>
-      <w:proofErr w:type="spellStart"/>
-      <w:r>
-        <w:rPr>
-          <w:b/>
-          <w:bCs/>
-        </w:rPr>
-        <w:t>fk_</w:t>
-      </w:r>
-      <w:proofErr w:type="gramStart"/>
-      <w:r>
-        <w:rPr>
-          <w:b/>
-          <w:bCs/>
-        </w:rPr>
-        <w:t>veiculo</w:t>
-      </w:r>
-      <w:proofErr w:type="spellEnd"/>
-      <w:proofErr w:type="gramEnd"/>
-    </w:p>
-    <w:p>
-      <w:pPr>
-        <w:numPr>
-          <w:ilvl w:val="0"/>
-          <w:numId w:val="5"/>
-        </w:numPr>
-        <w:spacing w:after="0"/>
-      </w:pPr>
-      <w:proofErr w:type="spellStart"/>
-      <w:r>
-        <w:rPr>
-          <w:b/>
-          <w:bCs/>
-        </w:rPr>
-        <w:t>modelo_compativel</w:t>
-      </w:r>
-      <w:proofErr w:type="spellEnd"/>
-      <w:r>
-        <w:t>:</w:t>
-      </w:r>
-      <w:r>
-        <w:t xml:space="preserve"> marcas e modelos </w:t>
-      </w:r>
-      <w:r>
-        <w:t>compatíveis</w:t>
-      </w:r>
-    </w:p>
-    <w:p>
-      <w:pPr>
-        <w:numPr>
-          <w:ilvl w:val="0"/>
-          <w:numId w:val="5"/>
-        </w:numPr>
-        <w:spacing w:after="0"/>
-      </w:pPr>
-      <w:proofErr w:type="spellStart"/>
-      <w:r>
-        <w:rPr>
-          <w:b/>
-          <w:bCs/>
-        </w:rPr>
-        <w:t>código_barras</w:t>
-      </w:r>
-      <w:proofErr w:type="spellEnd"/>
-    </w:p>
-    <w:p>
-      <w:pPr>
-        <w:numPr>
-          <w:ilvl w:val="0"/>
-          <w:numId w:val="5"/>
-        </w:numPr>
-        <w:spacing w:after="0"/>
-      </w:pPr>
-      <w:r>
-        <w:rPr>
-          <w:b/>
-          <w:bCs/>
-        </w:rPr>
-        <w:t>altura</w:t>
-      </w:r>
-    </w:p>
-    <w:p>
-      <w:pPr>
-        <w:numPr>
-          <w:ilvl w:val="0"/>
-          <w:numId w:val="5"/>
-        </w:numPr>
-        <w:spacing w:after="0"/>
-      </w:pPr>
-      <w:r>
-        <w:rPr>
-          <w:b/>
-          <w:bCs/>
-        </w:rPr>
-        <w:t>largura</w:t>
-      </w:r>
-    </w:p>
-    <w:p>
-      <w:pPr>
-        <w:numPr>
-          <w:ilvl w:val="0"/>
-          <w:numId w:val="5"/>
-        </w:numPr>
-        <w:spacing w:after="0"/>
-      </w:pPr>
-      <w:r>
-        <w:rPr>
-          <w:b/>
-          <w:bCs/>
-        </w:rPr>
-        <w:t>profundidade</w:t>
-      </w:r>
-    </w:p>
-    <w:p>
-      <w:pPr>
-        <w:numPr>
-          <w:ilvl w:val="0"/>
-          <w:numId w:val="5"/>
-        </w:numPr>
-        <w:spacing w:after="0"/>
-      </w:pPr>
-      <w:r>
-        <w:rPr>
-          <w:b/>
-          <w:bCs/>
-        </w:rPr>
-        <w:t>peso</w:t>
-      </w:r>
-    </w:p>
-    <w:p>
-      <w:pPr>
-        <w:rPr>
-          <w:b/>
-          <w:bCs/>
-        </w:rPr>
-      </w:pPr>
-      <w:r>
-        <w:rPr>
-          <w:rFonts w:ascii="Segoe UI Emoji" w:hAnsi="Segoe UI Emoji" w:cs="Segoe UI Emoji"/>
-          <w:b/>
-          <w:bCs/>
-        </w:rPr>
-        <w:t>📦</w:t>
-      </w:r>
-      <w:r>
-        <w:rPr>
-          <w:b/>
-          <w:bCs/>
-        </w:rPr>
-        <w:t xml:space="preserve"> 6. Estoque</w:t>
-      </w:r>
-    </w:p>
-    <w:p>
-      <w:r>
-        <w:t>Quantidade de produtos disponíveis por filial.</w:t>
-      </w:r>
-    </w:p>
-    <w:p>
-      <w:pPr>
-        <w:numPr>
-          <w:ilvl w:val="0"/>
-          <w:numId w:val="6"/>
-        </w:numPr>
-        <w:spacing w:after="0"/>
-      </w:pPr>
-      <w:proofErr w:type="spellStart"/>
-      <w:r>
-        <w:rPr>
-          <w:b/>
-          <w:bCs/>
-        </w:rPr>
-        <w:t>id_estoque</w:t>
-      </w:r>
-      <w:proofErr w:type="spellEnd"/>
-      <w:r>
-        <w:t>: identificador único</w:t>
-      </w:r>
-    </w:p>
-    <w:p>
-      <w:pPr>
-        <w:numPr>
-          <w:ilvl w:val="0"/>
-          <w:numId w:val="6"/>
-        </w:numPr>
-        <w:spacing w:after="0"/>
-      </w:pPr>
-      <w:proofErr w:type="spellStart"/>
-      <w:r>
-        <w:rPr>
-          <w:b/>
-          <w:bCs/>
-        </w:rPr>
-        <w:t>fk</w:t>
-      </w:r>
-      <w:r>
-        <w:rPr>
-          <w:b/>
-          <w:bCs/>
-        </w:rPr>
-        <w:t>_produto</w:t>
-      </w:r>
-      <w:proofErr w:type="spellEnd"/>
-      <w:r>
-        <w:t>: referência ao produto</w:t>
-      </w:r>
-    </w:p>
-    <w:p>
-      <w:pPr>
-        <w:numPr>
-          <w:ilvl w:val="0"/>
-          <w:numId w:val="6"/>
-        </w:numPr>
-        <w:spacing w:after="0"/>
-      </w:pPr>
-      <w:proofErr w:type="spellStart"/>
-      <w:r>
-        <w:rPr>
-          <w:b/>
-          <w:bCs/>
-        </w:rPr>
-        <w:t>fk</w:t>
-      </w:r>
-      <w:r>
-        <w:rPr>
-          <w:b/>
-          <w:bCs/>
-        </w:rPr>
-        <w:t>_filial</w:t>
-      </w:r>
-      <w:proofErr w:type="spellEnd"/>
-      <w:r>
-        <w:t>: referência à filial</w:t>
-      </w:r>
-    </w:p>
-    <w:p>
-      <w:pPr>
-        <w:numPr>
-          <w:ilvl w:val="0"/>
-          <w:numId w:val="6"/>
-        </w:numPr>
-        <w:spacing w:after="0"/>
-      </w:pPr>
-      <w:proofErr w:type="spellStart"/>
-      <w:r>
-        <w:rPr>
-          <w:b/>
-          <w:bCs/>
-        </w:rPr>
-        <w:t>fk_fornecedor</w:t>
-      </w:r>
-      <w:proofErr w:type="spellEnd"/>
-    </w:p>
-    <w:p>
-      <w:pPr>
-        <w:numPr>
-          <w:ilvl w:val="0"/>
-          <w:numId w:val="6"/>
-        </w:numPr>
-        <w:spacing w:after="0"/>
-      </w:pPr>
-      <w:proofErr w:type="spellStart"/>
-      <w:r>
-        <w:rPr>
-          <w:b/>
-          <w:bCs/>
-        </w:rPr>
-        <w:t>data_entrada</w:t>
-      </w:r>
-      <w:proofErr w:type="spellEnd"/>
-    </w:p>
-    <w:p>
-      <w:pPr>
-        <w:numPr>
-          <w:ilvl w:val="0"/>
-          <w:numId w:val="6"/>
-        </w:numPr>
-        <w:spacing w:after="0"/>
-      </w:pPr>
-      <w:r>
-        <w:rPr>
-          <w:b/>
-          <w:bCs/>
-        </w:rPr>
-        <w:t>quantidade</w:t>
-      </w:r>
-      <w:r>
-        <w:t>: quantidade disponível</w:t>
-      </w:r>
-    </w:p>
-    <w:p>
-      <w:pPr>
-        <w:numPr>
-          <w:ilvl w:val="0"/>
-          <w:numId w:val="6"/>
-        </w:numPr>
-        <w:spacing w:after="0"/>
-      </w:pPr>
-      <w:proofErr w:type="spellStart"/>
-      <w:r>
-        <w:rPr>
-          <w:b/>
-          <w:bCs/>
-        </w:rPr>
-        <w:t>data_</w:t>
-      </w:r>
-      <w:proofErr w:type="gramStart"/>
-      <w:r>
-        <w:rPr>
-          <w:b/>
-          <w:bCs/>
-        </w:rPr>
-        <w:t>ultima</w:t>
-      </w:r>
-      <w:proofErr w:type="gramEnd"/>
-      <w:r>
-        <w:rPr>
-          <w:b/>
-          <w:bCs/>
-        </w:rPr>
-        <w:t>_atualizacao</w:t>
-      </w:r>
-      <w:proofErr w:type="spellEnd"/>
-      <w:r>
-        <w:t>: data da última alteração no estoque</w:t>
-      </w:r>
-    </w:p>
-    <w:p>
-      <w:pPr>
-        <w:rPr>
-          <w:b/>
-          <w:bCs/>
-        </w:rPr>
-      </w:pPr>
-      <w:r>
-        <w:rPr>
-          <w:rFonts w:ascii="Segoe UI Emoji" w:hAnsi="Segoe UI Emoji" w:cs="Segoe UI Emoji"/>
-          <w:b/>
-          <w:bCs/>
-        </w:rPr>
-        <w:t>👤</w:t>
-      </w:r>
-      <w:r>
-        <w:rPr>
-          <w:b/>
-          <w:bCs/>
-        </w:rPr>
-        <w:t xml:space="preserve"> 7. Cliente</w:t>
-      </w:r>
-    </w:p>
-    <w:p>
-      <w:r>
-        <w:t>Pessoas físicas ou jurídicas que compram.</w:t>
-      </w:r>
-    </w:p>
-    <w:p>
-      <w:pPr>
-        <w:numPr>
-          <w:ilvl w:val="0"/>
-          <w:numId w:val="7"/>
-        </w:numPr>
-        <w:spacing w:after="0"/>
-      </w:pPr>
-      <w:proofErr w:type="spellStart"/>
-      <w:r>
-        <w:rPr>
-          <w:b/>
-          <w:bCs/>
-        </w:rPr>
-        <w:t>id_cliente</w:t>
-      </w:r>
-      <w:proofErr w:type="spellEnd"/>
-      <w:r>
-        <w:t>: identificador único</w:t>
-      </w:r>
-    </w:p>
-    <w:p>
-      <w:pPr>
-        <w:numPr>
-          <w:ilvl w:val="0"/>
-          <w:numId w:val="7"/>
-        </w:numPr>
-        <w:spacing w:after="0"/>
-      </w:pPr>
-      <w:r>
-        <w:rPr>
-          <w:b/>
-          <w:bCs/>
-        </w:rPr>
-        <w:t>nome</w:t>
-      </w:r>
-      <w:r>
-        <w:t xml:space="preserve">: nome completo ou </w:t>
-      </w:r>
-      <w:r>
-        <w:t>R</w:t>
-      </w:r>
-      <w:r>
-        <w:t xml:space="preserve">azão </w:t>
-      </w:r>
-      <w:r>
-        <w:t>S</w:t>
-      </w:r>
-      <w:r>
-        <w:t>ocial</w:t>
-      </w:r>
-    </w:p>
-    <w:p>
-      <w:pPr>
-        <w:numPr>
-          <w:ilvl w:val="0"/>
-          <w:numId w:val="7"/>
-        </w:numPr>
-        <w:spacing w:after="0"/>
-      </w:pPr>
-      <w:proofErr w:type="spellStart"/>
-      <w:r>
-        <w:rPr>
-          <w:b/>
-          <w:bCs/>
-        </w:rPr>
-        <w:t>tipo_cliente</w:t>
-      </w:r>
-      <w:proofErr w:type="spellEnd"/>
-      <w:r>
-        <w:t xml:space="preserve">: </w:t>
-      </w:r>
-      <w:r>
-        <w:t>F</w:t>
-      </w:r>
-      <w:r>
-        <w:t xml:space="preserve">ísica ou </w:t>
-      </w:r>
-      <w:r>
-        <w:t>J</w:t>
-      </w:r>
-      <w:r>
-        <w:t>urídica</w:t>
-      </w:r>
-    </w:p>
-    <w:p>
-      <w:pPr>
-        <w:numPr>
-          <w:ilvl w:val="0"/>
-          <w:numId w:val="7"/>
-        </w:numPr>
-        <w:spacing w:after="0"/>
-      </w:pPr>
-      <w:proofErr w:type="spellStart"/>
-      <w:r>
-        <w:rPr>
-          <w:b/>
-          <w:bCs/>
-        </w:rPr>
-        <w:t>cpf_cnpj</w:t>
-      </w:r>
-      <w:proofErr w:type="spellEnd"/>
-      <w:r>
-        <w:t>: CPF ou CNPJ</w:t>
-      </w:r>
-    </w:p>
-    <w:p>
-      <w:pPr>
-        <w:numPr>
-          <w:ilvl w:val="0"/>
-          <w:numId w:val="7"/>
-        </w:numPr>
-        <w:spacing w:after="0"/>
-      </w:pPr>
-      <w:proofErr w:type="spellStart"/>
-      <w:r>
-        <w:rPr>
-          <w:b/>
-          <w:bCs/>
-        </w:rPr>
-        <w:t>data_Nasc</w:t>
-      </w:r>
-      <w:proofErr w:type="spellEnd"/>
-      <w:r>
-        <w:t>:</w:t>
-      </w:r>
-      <w:r>
-        <w:t xml:space="preserve"> Pessoa Física</w:t>
-      </w:r>
-    </w:p>
-    <w:p>
-      <w:pPr>
-        <w:numPr>
-          <w:ilvl w:val="0"/>
-          <w:numId w:val="7"/>
-        </w:numPr>
-        <w:spacing w:after="0"/>
-      </w:pPr>
-      <w:proofErr w:type="spellStart"/>
-      <w:r>
-        <w:rPr>
-          <w:b/>
-          <w:bCs/>
-        </w:rPr>
-        <w:lastRenderedPageBreak/>
-        <w:t>data_abertura</w:t>
-      </w:r>
-      <w:proofErr w:type="spellEnd"/>
-      <w:r>
-        <w:rPr>
-          <w:b/>
-          <w:bCs/>
-        </w:rPr>
-        <w:t xml:space="preserve">: </w:t>
-      </w:r>
-      <w:r>
-        <w:t>Pessoa Jurídica</w:t>
-      </w:r>
-    </w:p>
-    <w:p>
-      <w:pPr>
-        <w:numPr>
-          <w:ilvl w:val="0"/>
-          <w:numId w:val="7"/>
-        </w:numPr>
-        <w:spacing w:after="0"/>
-      </w:pPr>
-      <w:r>
-        <w:rPr>
-          <w:b/>
-          <w:bCs/>
-        </w:rPr>
-        <w:t>idade</w:t>
-      </w:r>
-      <w:r>
-        <w:t>: data de nascimento (se aplicável)</w:t>
-      </w:r>
-    </w:p>
-    <w:p>
-      <w:pPr>
-        <w:numPr>
-          <w:ilvl w:val="0"/>
-          <w:numId w:val="7"/>
-        </w:numPr>
-        <w:spacing w:after="0"/>
-      </w:pPr>
-      <w:r>
-        <w:rPr>
-          <w:b/>
-          <w:bCs/>
-        </w:rPr>
-        <w:t>telefone</w:t>
-      </w:r>
-      <w:r>
-        <w:t>: contato</w:t>
-      </w:r>
-    </w:p>
-    <w:p>
-      <w:pPr>
-        <w:numPr>
-          <w:ilvl w:val="0"/>
-          <w:numId w:val="7"/>
-        </w:numPr>
-        <w:spacing w:after="0"/>
-      </w:pPr>
-      <w:proofErr w:type="spellStart"/>
-      <w:r>
-        <w:rPr>
-          <w:b/>
-          <w:bCs/>
-        </w:rPr>
-        <w:t>email</w:t>
-      </w:r>
-      <w:proofErr w:type="spellEnd"/>
-      <w:r>
-        <w:t>: e-mail</w:t>
-      </w:r>
-    </w:p>
-    <w:p>
-      <w:pPr>
-        <w:numPr>
-          <w:ilvl w:val="0"/>
-          <w:numId w:val="7"/>
-        </w:numPr>
-        <w:spacing w:after="0"/>
-      </w:pPr>
-      <w:proofErr w:type="spellStart"/>
-      <w:r>
-        <w:rPr>
-          <w:b/>
-          <w:bCs/>
-        </w:rPr>
-        <w:t>data_cadastro</w:t>
-      </w:r>
-      <w:proofErr w:type="spellEnd"/>
-      <w:r>
-        <w:t>: data de registro no sistema</w:t>
-      </w:r>
-    </w:p>
-    <w:p>
-      <w:pPr>
-        <w:numPr>
-          <w:ilvl w:val="0"/>
-          <w:numId w:val="7"/>
-        </w:numPr>
-        <w:spacing w:after="0"/>
-      </w:pPr>
-      <w:proofErr w:type="spellStart"/>
-      <w:r>
-        <w:rPr>
-          <w:b/>
-          <w:bCs/>
-        </w:rPr>
-        <w:t>fk_endereco</w:t>
-      </w:r>
-      <w:proofErr w:type="spellEnd"/>
-    </w:p>
-    <w:p>
-      <w:pPr>
-        <w:numPr>
-          <w:ilvl w:val="0"/>
-          <w:numId w:val="7"/>
-        </w:numPr>
-        <w:spacing w:after="0"/>
-      </w:pPr>
-      <w:r>
-        <w:rPr>
-          <w:b/>
-          <w:bCs/>
-        </w:rPr>
-        <w:t xml:space="preserve">sexo: </w:t>
-      </w:r>
-      <w:r>
-        <w:t>Masculino, Feminino Outros</w:t>
-      </w:r>
-    </w:p>
-    <w:p>
-      <w:pPr>
-        <w:numPr>
-          <w:ilvl w:val="0"/>
-          <w:numId w:val="7"/>
-        </w:numPr>
-        <w:spacing w:after="0"/>
-      </w:pPr>
-      <w:r>
-        <w:rPr>
-          <w:b/>
-          <w:bCs/>
-        </w:rPr>
-        <w:t>status</w:t>
-      </w:r>
-      <w:r>
-        <w:t>: ativo ou inativo</w:t>
-      </w:r>
-    </w:p>
-    <w:p>
-      <w:pPr>
-        <w:rPr>
-          <w:b/>
-          <w:bCs/>
-        </w:rPr>
-      </w:pPr>
-      <w:r>
-        <w:rPr>
-          <w:rFonts w:ascii="Segoe UI Emoji" w:hAnsi="Segoe UI Emoji" w:cs="Segoe UI Emoji"/>
-          <w:b/>
-          <w:bCs/>
-        </w:rPr>
-        <w:t>🚗</w:t>
-      </w:r>
-      <w:r>
-        <w:rPr>
-          <w:b/>
-          <w:bCs/>
-        </w:rPr>
-        <w:t xml:space="preserve"> 8. Veículo</w:t>
-      </w:r>
-    </w:p>
-    <w:p>
-      <w:r>
-        <w:t>Veículos cadastrados por clientes.</w:t>
-      </w:r>
-    </w:p>
-    <w:p>
-      <w:pPr>
-        <w:numPr>
-          <w:ilvl w:val="0"/>
-          <w:numId w:val="8"/>
-        </w:numPr>
-        <w:spacing w:after="0"/>
-      </w:pPr>
-      <w:proofErr w:type="spellStart"/>
-      <w:r>
-        <w:rPr>
-          <w:b/>
-          <w:bCs/>
-        </w:rPr>
-        <w:t>id_</w:t>
-      </w:r>
-      <w:proofErr w:type="gramStart"/>
-      <w:r>
-        <w:rPr>
-          <w:b/>
-          <w:bCs/>
-        </w:rPr>
-        <w:t>veiculo</w:t>
-      </w:r>
-      <w:proofErr w:type="spellEnd"/>
-      <w:proofErr w:type="gramEnd"/>
-      <w:r>
-        <w:t>: identificador único</w:t>
-      </w:r>
-    </w:p>
-    <w:p>
-      <w:pPr>
-        <w:numPr>
-          <w:ilvl w:val="0"/>
-          <w:numId w:val="8"/>
-        </w:numPr>
-        <w:spacing w:after="0"/>
-      </w:pPr>
-      <w:proofErr w:type="spellStart"/>
-      <w:r>
-        <w:rPr>
-          <w:b/>
-          <w:bCs/>
-        </w:rPr>
-        <w:t>fk</w:t>
-      </w:r>
-      <w:r>
-        <w:rPr>
-          <w:b/>
-          <w:bCs/>
-        </w:rPr>
-        <w:t>_cliente</w:t>
-      </w:r>
-      <w:proofErr w:type="spellEnd"/>
-      <w:r>
-        <w:t>: referência ao proprietário</w:t>
-      </w:r>
-    </w:p>
-    <w:p>
-      <w:pPr>
-        <w:numPr>
-          <w:ilvl w:val="0"/>
-          <w:numId w:val="8"/>
-        </w:numPr>
-        <w:spacing w:after="0"/>
-      </w:pPr>
-      <w:r>
-        <w:rPr>
-          <w:b/>
-          <w:bCs/>
-        </w:rPr>
-        <w:t>placa</w:t>
-      </w:r>
-      <w:r>
-        <w:t>: placa do veículo</w:t>
-      </w:r>
-    </w:p>
-    <w:p>
-      <w:pPr>
-        <w:numPr>
-          <w:ilvl w:val="0"/>
-          <w:numId w:val="8"/>
-        </w:numPr>
-        <w:spacing w:after="0"/>
-      </w:pPr>
-      <w:r>
-        <w:rPr>
-          <w:b/>
-          <w:bCs/>
-        </w:rPr>
-        <w:t>marca</w:t>
-      </w:r>
-      <w:r>
-        <w:t>: fabricante</w:t>
-      </w:r>
-    </w:p>
-    <w:p>
-      <w:pPr>
-        <w:numPr>
-          <w:ilvl w:val="0"/>
-          <w:numId w:val="8"/>
-        </w:numPr>
-        <w:spacing w:after="0"/>
-      </w:pPr>
-      <w:r>
-        <w:rPr>
-          <w:b/>
-          <w:bCs/>
-        </w:rPr>
-        <w:t>modelo</w:t>
-      </w:r>
-      <w:r>
-        <w:t>: modelo do carro</w:t>
-      </w:r>
-    </w:p>
-    <w:p>
-      <w:pPr>
-        <w:numPr>
-          <w:ilvl w:val="0"/>
-          <w:numId w:val="8"/>
-        </w:numPr>
-        <w:spacing w:after="0"/>
-      </w:pPr>
-      <w:r>
-        <w:rPr>
-          <w:b/>
-          <w:bCs/>
-        </w:rPr>
-        <w:t>ano</w:t>
-      </w:r>
-      <w:r>
-        <w:t>: ano de fabricação</w:t>
-      </w:r>
-    </w:p>
-    <w:p>
-      <w:pPr>
-        <w:numPr>
-          <w:ilvl w:val="0"/>
-          <w:numId w:val="8"/>
-        </w:numPr>
-        <w:spacing w:after="0"/>
-      </w:pPr>
-      <w:proofErr w:type="spellStart"/>
-      <w:r>
-        <w:rPr>
-          <w:b/>
-          <w:bCs/>
-        </w:rPr>
-        <w:t>tipo_combustivel</w:t>
-      </w:r>
-      <w:proofErr w:type="spellEnd"/>
-      <w:r>
-        <w:t xml:space="preserve">: gasolina, </w:t>
-      </w:r>
-      <w:proofErr w:type="gramStart"/>
-      <w:r>
-        <w:t>diesel, etc.</w:t>
-      </w:r>
-      <w:proofErr w:type="gramEnd"/>
-    </w:p>
-    <w:p>
-      <w:pPr>
-        <w:rPr>
-          <w:b/>
-          <w:bCs/>
-        </w:rPr>
-      </w:pPr>
-      <w:r>
-        <w:rPr>
-          <w:rFonts w:ascii="Segoe UI Emoji" w:hAnsi="Segoe UI Emoji" w:cs="Segoe UI Emoji"/>
-          <w:b/>
-          <w:bCs/>
-        </w:rPr>
-        <w:t>💳</w:t>
-      </w:r>
-      <w:r>
-        <w:rPr>
-          <w:b/>
-          <w:bCs/>
-        </w:rPr>
-        <w:t xml:space="preserve"> 9. </w:t>
-      </w:r>
-      <w:proofErr w:type="spellStart"/>
-      <w:r>
-        <w:rPr>
-          <w:b/>
-          <w:bCs/>
-        </w:rPr>
-        <w:t>FormaPagamento</w:t>
-      </w:r>
-      <w:proofErr w:type="spellEnd"/>
-    </w:p>
-    <w:p>
-      <w:r>
-        <w:t>Métodos de pagamento disponíveis.</w:t>
-      </w:r>
-    </w:p>
-    <w:p>
-      <w:pPr>
-        <w:numPr>
-          <w:ilvl w:val="0"/>
-          <w:numId w:val="9"/>
-        </w:numPr>
-        <w:spacing w:after="0"/>
-      </w:pPr>
-      <w:proofErr w:type="spellStart"/>
-      <w:r>
-        <w:rPr>
-          <w:b/>
-          <w:bCs/>
-        </w:rPr>
-        <w:t>id_forma_pagamento</w:t>
-      </w:r>
-      <w:proofErr w:type="spellEnd"/>
-      <w:r>
-        <w:t>: identificador único</w:t>
-      </w:r>
-    </w:p>
-    <w:p>
-      <w:pPr>
-        <w:numPr>
-          <w:ilvl w:val="0"/>
-          <w:numId w:val="9"/>
-        </w:numPr>
-        <w:spacing w:after="0"/>
-      </w:pPr>
-      <w:proofErr w:type="spellStart"/>
-      <w:r>
-        <w:rPr>
-          <w:b/>
-          <w:bCs/>
-        </w:rPr>
-        <w:t>descricao</w:t>
-      </w:r>
-      <w:proofErr w:type="spellEnd"/>
-      <w:r>
-        <w:t>: nome do método (</w:t>
-      </w:r>
-      <w:proofErr w:type="spellStart"/>
-      <w:r>
-        <w:t>ex</w:t>
-      </w:r>
-      <w:proofErr w:type="spellEnd"/>
-      <w:r>
-        <w:t>: cartão, PIX, boleto)</w:t>
-      </w:r>
-    </w:p>
-    <w:p>
-      <w:pPr>
-        <w:rPr>
-          <w:b/>
-          <w:bCs/>
-        </w:rPr>
-      </w:pPr>
-      <w:r>
-        <w:rPr>
-          <w:rFonts w:ascii="Segoe UI Emoji" w:hAnsi="Segoe UI Emoji" w:cs="Segoe UI Emoji"/>
-          <w:b/>
-          <w:bCs/>
-        </w:rPr>
-        <w:t>🧾</w:t>
-      </w:r>
-      <w:r>
-        <w:rPr>
-          <w:b/>
-          <w:bCs/>
-        </w:rPr>
-        <w:t xml:space="preserve"> 10. Pedido</w:t>
-      </w:r>
-    </w:p>
-    <w:p>
-      <w:r>
-        <w:t>Registro de uma compra realizada.</w:t>
-      </w:r>
-    </w:p>
-    <w:p>
-      <w:pPr>
-        <w:numPr>
-          <w:ilvl w:val="0"/>
-          <w:numId w:val="10"/>
-        </w:numPr>
-        <w:spacing w:after="0"/>
-      </w:pPr>
-      <w:proofErr w:type="spellStart"/>
-      <w:r>
-        <w:rPr>
-          <w:b/>
-          <w:bCs/>
-        </w:rPr>
-        <w:t>id_pedido</w:t>
-      </w:r>
-      <w:proofErr w:type="spellEnd"/>
-      <w:r>
-        <w:t>: identificador único</w:t>
-      </w:r>
-    </w:p>
-    <w:p>
-      <w:pPr>
-        <w:numPr>
-          <w:ilvl w:val="0"/>
-          <w:numId w:val="10"/>
-        </w:numPr>
-        <w:spacing w:after="0"/>
-      </w:pPr>
-      <w:proofErr w:type="spellStart"/>
-      <w:r>
-        <w:rPr>
-          <w:b/>
-          <w:bCs/>
-        </w:rPr>
-        <w:t>fk</w:t>
-      </w:r>
-      <w:r>
-        <w:rPr>
-          <w:b/>
-          <w:bCs/>
-        </w:rPr>
-        <w:t>_cliente</w:t>
-      </w:r>
-      <w:proofErr w:type="spellEnd"/>
-      <w:r>
-        <w:t>: referência ao comprador</w:t>
-      </w:r>
-    </w:p>
-    <w:p>
-      <w:pPr>
-        <w:numPr>
-          <w:ilvl w:val="0"/>
-          <w:numId w:val="10"/>
-        </w:numPr>
-        <w:spacing w:after="0"/>
-      </w:pPr>
-      <w:proofErr w:type="spellStart"/>
-      <w:r>
-        <w:rPr>
-          <w:b/>
-          <w:bCs/>
-        </w:rPr>
-        <w:t>fk</w:t>
-      </w:r>
-      <w:r>
-        <w:rPr>
-          <w:b/>
-          <w:bCs/>
-        </w:rPr>
-        <w:t>_filial</w:t>
-      </w:r>
-      <w:proofErr w:type="spellEnd"/>
-      <w:r>
-        <w:t>: referência à filial que processou</w:t>
-      </w:r>
-    </w:p>
-    <w:p>
-      <w:pPr>
-        <w:numPr>
-          <w:ilvl w:val="0"/>
-          <w:numId w:val="10"/>
-        </w:numPr>
-        <w:spacing w:after="0"/>
-      </w:pPr>
-      <w:proofErr w:type="spellStart"/>
-      <w:r>
-        <w:rPr>
-          <w:b/>
-          <w:bCs/>
-        </w:rPr>
-        <w:t>fk</w:t>
-      </w:r>
-      <w:r>
-        <w:rPr>
-          <w:b/>
-          <w:bCs/>
-        </w:rPr>
-        <w:t>_forma_pagamento</w:t>
-      </w:r>
-      <w:proofErr w:type="spellEnd"/>
-      <w:r>
-        <w:t>: referência ao método de pagamento</w:t>
-      </w:r>
-    </w:p>
-    <w:p>
-      <w:pPr>
-        <w:numPr>
-          <w:ilvl w:val="0"/>
-          <w:numId w:val="10"/>
-        </w:numPr>
-        <w:spacing w:after="0"/>
-      </w:pPr>
-      <w:r>
-        <w:rPr>
-          <w:b/>
-          <w:bCs/>
-        </w:rPr>
-        <w:t>quantidade</w:t>
-      </w:r>
-      <w:r>
-        <w:t>:</w:t>
-      </w:r>
-      <w:r>
-        <w:t xml:space="preserve"> quantidade de itens</w:t>
-      </w:r>
-    </w:p>
-    <w:p>
-      <w:pPr>
-        <w:numPr>
-          <w:ilvl w:val="0"/>
-          <w:numId w:val="10"/>
-        </w:numPr>
-        <w:spacing w:after="0"/>
-      </w:pPr>
-      <w:proofErr w:type="spellStart"/>
-      <w:r>
-        <w:rPr>
-          <w:b/>
-          <w:bCs/>
-        </w:rPr>
-        <w:t>data_pedido</w:t>
-      </w:r>
-      <w:proofErr w:type="spellEnd"/>
-      <w:r>
-        <w:t>: data da compra</w:t>
-      </w:r>
-    </w:p>
-    <w:p>
-      <w:pPr>
-        <w:numPr>
-          <w:ilvl w:val="0"/>
-          <w:numId w:val="10"/>
-        </w:numPr>
-        <w:spacing w:after="0"/>
-      </w:pPr>
-      <w:r>
-        <w:rPr>
-          <w:b/>
-          <w:bCs/>
-        </w:rPr>
-        <w:t>status</w:t>
-      </w:r>
-      <w:r>
-        <w:t>: em processamento, enviado, entregue, cancelado</w:t>
-      </w:r>
-    </w:p>
-    <w:p>
-      <w:pPr>
-        <w:numPr>
-          <w:ilvl w:val="0"/>
-          <w:numId w:val="10"/>
-        </w:numPr>
-        <w:spacing w:after="0"/>
-      </w:pPr>
-      <w:proofErr w:type="spellStart"/>
-      <w:r>
-        <w:rPr>
-          <w:b/>
-          <w:bCs/>
-        </w:rPr>
-        <w:t>valor_total</w:t>
-      </w:r>
-      <w:proofErr w:type="spellEnd"/>
-      <w:r>
-        <w:t>: soma dos itens comprados</w:t>
-      </w:r>
-    </w:p>
-    <w:p>
-      <w:pPr>
-        <w:ind w:left="360"/>
-      </w:pPr>
-    </w:p>
-    <w:p>
-      <w:pPr>
-        <w:rPr>
-          <w:b/>
-          <w:bCs/>
-        </w:rPr>
-      </w:pPr>
-      <w:r>
-        <w:rPr>
-          <w:rFonts w:ascii="Segoe UI Emoji" w:hAnsi="Segoe UI Emoji" w:cs="Segoe UI Emoji"/>
-          <w:b/>
-          <w:bCs/>
-        </w:rPr>
-        <w:t>📑</w:t>
-      </w:r>
-      <w:r>
-        <w:rPr>
-          <w:b/>
-          <w:bCs/>
-        </w:rPr>
-        <w:t xml:space="preserve"> 11. </w:t>
-      </w:r>
-      <w:proofErr w:type="spellStart"/>
-      <w:r>
-        <w:rPr>
-          <w:b/>
-          <w:bCs/>
-        </w:rPr>
-        <w:t>ItemPedido</w:t>
-      </w:r>
-      <w:proofErr w:type="spellEnd"/>
-    </w:p>
-    <w:p>
-      <w:r>
-        <w:t>Detalhes dos produtos comprados em um pedido.</w:t>
-      </w:r>
-    </w:p>
-    <w:p>
-      <w:pPr>
-        <w:numPr>
-          <w:ilvl w:val="0"/>
-          <w:numId w:val="11"/>
-        </w:numPr>
-        <w:spacing w:after="0"/>
-      </w:pPr>
-      <w:proofErr w:type="spellStart"/>
-      <w:r>
-        <w:rPr>
-          <w:b/>
-          <w:bCs/>
-        </w:rPr>
-        <w:t>id_item</w:t>
-      </w:r>
-      <w:proofErr w:type="spellEnd"/>
-      <w:r>
-        <w:t>: identificador único</w:t>
-      </w:r>
-    </w:p>
-    <w:p>
-      <w:pPr>
-        <w:numPr>
-          <w:ilvl w:val="0"/>
-          <w:numId w:val="11"/>
-        </w:numPr>
-        <w:spacing w:after="0"/>
-      </w:pPr>
-      <w:proofErr w:type="spellStart"/>
-      <w:r>
-        <w:rPr>
-          <w:b/>
-          <w:bCs/>
-        </w:rPr>
-        <w:t>fk</w:t>
-      </w:r>
-      <w:r>
-        <w:rPr>
-          <w:b/>
-          <w:bCs/>
-        </w:rPr>
-        <w:t>_pedido</w:t>
-      </w:r>
-      <w:proofErr w:type="spellEnd"/>
-      <w:r>
-        <w:t>: referência ao pedido</w:t>
-      </w:r>
-    </w:p>
-    <w:p>
-      <w:pPr>
-        <w:numPr>
-          <w:ilvl w:val="0"/>
-          <w:numId w:val="11"/>
-        </w:numPr>
-        <w:spacing w:after="0"/>
-      </w:pPr>
-      <w:proofErr w:type="spellStart"/>
-      <w:r>
-        <w:rPr>
-          <w:b/>
-          <w:bCs/>
-        </w:rPr>
-        <w:lastRenderedPageBreak/>
-        <w:t>fk</w:t>
-      </w:r>
-      <w:r>
-        <w:rPr>
-          <w:b/>
-          <w:bCs/>
-        </w:rPr>
-        <w:t>_produto</w:t>
-      </w:r>
-      <w:proofErr w:type="spellEnd"/>
-      <w:r>
-        <w:t>: referência ao produto</w:t>
-      </w:r>
-    </w:p>
-    <w:p>
-      <w:pPr>
-        <w:numPr>
-          <w:ilvl w:val="0"/>
-          <w:numId w:val="11"/>
-        </w:numPr>
-        <w:spacing w:after="0"/>
-      </w:pPr>
-      <w:r>
-        <w:rPr>
-          <w:b/>
-          <w:bCs/>
-        </w:rPr>
-        <w:t>quantidade</w:t>
-      </w:r>
-      <w:r>
-        <w:t>: número de unidades compradas</w:t>
-      </w:r>
-    </w:p>
-    <w:p>
-      <w:pPr>
-        <w:numPr>
-          <w:ilvl w:val="0"/>
-          <w:numId w:val="11"/>
-        </w:numPr>
-        <w:spacing w:after="0"/>
-      </w:pPr>
-      <w:proofErr w:type="spellStart"/>
-      <w:r>
-        <w:rPr>
-          <w:b/>
-          <w:bCs/>
-        </w:rPr>
-        <w:t>preco_unit</w:t>
-      </w:r>
-      <w:proofErr w:type="spellEnd"/>
-      <w:r>
-        <w:rPr>
-          <w:b/>
-          <w:bCs/>
-        </w:rPr>
-        <w:t>.</w:t>
-      </w:r>
-      <w:r>
-        <w:t>: valor do produto no momento da compra</w:t>
-      </w:r>
-    </w:p>
-    <w:p>
-      <w:pPr>
-        <w:rPr>
-          <w:b/>
-          <w:bCs/>
-        </w:rPr>
-      </w:pPr>
-      <w:r>
-        <w:rPr>
-          <w:rFonts w:ascii="Segoe UI Emoji" w:hAnsi="Segoe UI Emoji" w:cs="Segoe UI Emoji"/>
-          <w:b/>
-          <w:bCs/>
-        </w:rPr>
-        <w:t>🚚</w:t>
-      </w:r>
-      <w:r>
-        <w:rPr>
-          <w:b/>
-          <w:bCs/>
-        </w:rPr>
-        <w:t xml:space="preserve"> 12. Entrega</w:t>
-      </w:r>
-    </w:p>
-    <w:p>
-      <w:r>
-        <w:t>Informações sobre o envio do pedido.</w:t>
-      </w:r>
-    </w:p>
-    <w:p>
-      <w:pPr>
-        <w:numPr>
-          <w:ilvl w:val="0"/>
           <w:numId w:val="12"/>
         </w:numPr>
         <w:spacing w:after="0"/>
       </w:pPr>
-      <w:proofErr w:type="spellStart"/>
-      <w:r>
-        <w:rPr>
-          <w:b/>
-          <w:bCs/>
-        </w:rPr>
-        <w:t>id_entrega</w:t>
-      </w:r>
-      <w:proofErr w:type="spellEnd"/>
-      <w:r>
-        <w:t>: identificador único</w:t>
+      <w:r>
+        <w:rPr>
+          <w:b/>
+          <w:bCs/>
+        </w:rPr>
+        <w:t xml:space="preserve">tipo_logradouro: </w:t>
+      </w:r>
+      <w:r>
+        <w:t>Avenida, Rua, Viela etc</w:t>
       </w:r>
     </w:p>
     <w:p>
@@ -2467,24 +2499,15 @@
         </w:numPr>
         <w:spacing w:after="0"/>
       </w:pPr>
-      <w:proofErr w:type="spellStart"/>
-      <w:r>
-        <w:rPr>
-          <w:b/>
-          <w:bCs/>
-        </w:rPr>
-        <w:t>fk</w:t>
-      </w:r>
-      <w:r>
-        <w:rPr>
-          <w:b/>
-          <w:bCs/>
-        </w:rPr>
-        <w:t>_pedido</w:t>
-      </w:r>
-      <w:proofErr w:type="spellEnd"/>
-      <w:r>
-        <w:t>: referência ao pedido</w:t>
+      <w:r>
+        <w:rPr>
+          <w:b/>
+          <w:bCs/>
+        </w:rPr>
+        <w:t xml:space="preserve">nome_logradouro: </w:t>
+      </w:r>
+      <w:r>
+        <w:t>Nome da rua</w:t>
       </w:r>
     </w:p>
     <w:p>
@@ -2495,280 +2518,15 @@
         </w:numPr>
         <w:spacing w:after="0"/>
       </w:pPr>
-      <w:proofErr w:type="spellStart"/>
-      <w:r>
-        <w:rPr>
-          <w:b/>
-          <w:bCs/>
-        </w:rPr>
-        <w:t>fk</w:t>
-      </w:r>
-      <w:r>
-        <w:rPr>
-          <w:b/>
-          <w:bCs/>
-        </w:rPr>
-        <w:t>_filial</w:t>
-      </w:r>
-      <w:proofErr w:type="spellEnd"/>
-      <w:r>
-        <w:t>: referência à filial de origem</w:t>
-      </w:r>
-    </w:p>
-    <w:p>
-      <w:pPr>
-        <w:numPr>
-          <w:ilvl w:val="0"/>
-          <w:numId w:val="12"/>
-        </w:numPr>
-        <w:spacing w:after="0"/>
-      </w:pPr>
-      <w:proofErr w:type="spellStart"/>
-      <w:r>
-        <w:rPr>
-          <w:b/>
-          <w:bCs/>
-        </w:rPr>
-        <w:t>status_entrega</w:t>
-      </w:r>
-      <w:proofErr w:type="spellEnd"/>
-      <w:r>
-        <w:t>: pendente, em trânsito, entregue</w:t>
-      </w:r>
-    </w:p>
-    <w:p>
-      <w:pPr>
-        <w:numPr>
-          <w:ilvl w:val="0"/>
-          <w:numId w:val="12"/>
-        </w:numPr>
-        <w:spacing w:after="0"/>
-      </w:pPr>
-      <w:proofErr w:type="spellStart"/>
-      <w:r>
-        <w:rPr>
-          <w:b/>
-          <w:bCs/>
-        </w:rPr>
-        <w:t>data_envio</w:t>
-      </w:r>
-      <w:proofErr w:type="spellEnd"/>
-      <w:r>
-        <w:t>: quando foi despachado</w:t>
-      </w:r>
-    </w:p>
-    <w:p>
-      <w:pPr>
-        <w:numPr>
-          <w:ilvl w:val="0"/>
-          <w:numId w:val="12"/>
-        </w:numPr>
-        <w:spacing w:after="0"/>
-      </w:pPr>
-      <w:proofErr w:type="spellStart"/>
-      <w:r>
-        <w:rPr>
-          <w:b/>
-          <w:bCs/>
-        </w:rPr>
-        <w:t>data_entrega</w:t>
-      </w:r>
-      <w:proofErr w:type="spellEnd"/>
-      <w:r>
-        <w:t>: quando foi entregue</w:t>
-      </w:r>
-    </w:p>
-    <w:p>
-      <w:pPr>
-        <w:numPr>
-          <w:ilvl w:val="0"/>
-          <w:numId w:val="12"/>
-        </w:numPr>
-        <w:spacing w:after="0"/>
-      </w:pPr>
-      <w:proofErr w:type="spellStart"/>
-      <w:r>
-        <w:rPr>
-          <w:b/>
-          <w:bCs/>
-        </w:rPr>
-        <w:t>codigo_rastreamento</w:t>
-      </w:r>
-      <w:proofErr w:type="spellEnd"/>
-      <w:r>
-        <w:t>: código para rastrear a entrega</w:t>
-      </w:r>
-    </w:p>
-    <w:p>
-      <w:pPr>
-        <w:rPr>
-          <w:b/>
-          <w:bCs/>
-        </w:rPr>
-      </w:pPr>
-      <w:r>
-        <w:rPr>
-          <w:b/>
-          <w:bCs/>
-        </w:rPr>
-        <w:t>1</w:t>
-      </w:r>
-      <w:r>
-        <w:rPr>
-          <w:b/>
-          <w:bCs/>
-        </w:rPr>
-        <w:t>3</w:t>
-      </w:r>
-      <w:r>
-        <w:rPr>
-          <w:b/>
-          <w:bCs/>
-        </w:rPr>
-        <w:t>. En</w:t>
-      </w:r>
-      <w:r>
-        <w:rPr>
-          <w:b/>
-          <w:bCs/>
-        </w:rPr>
-        <w:t>dereço</w:t>
-      </w:r>
-    </w:p>
-    <w:p>
-      <w:r>
-        <w:t>Informações sobre endereço</w:t>
-      </w:r>
-    </w:p>
-    <w:p>
-      <w:pPr>
-        <w:numPr>
-          <w:ilvl w:val="0"/>
-          <w:numId w:val="12"/>
-        </w:numPr>
-        <w:spacing w:after="0"/>
-      </w:pPr>
-      <w:proofErr w:type="spellStart"/>
-      <w:r>
-        <w:rPr>
-          <w:b/>
-          <w:bCs/>
-        </w:rPr>
-        <w:t>id_e</w:t>
-      </w:r>
-      <w:r>
-        <w:rPr>
-          <w:b/>
-          <w:bCs/>
-        </w:rPr>
-        <w:t>ndereco</w:t>
-      </w:r>
-      <w:proofErr w:type="spellEnd"/>
-      <w:r>
-        <w:t>: identificador único</w:t>
-      </w:r>
-    </w:p>
-    <w:p>
-      <w:pPr>
-        <w:numPr>
-          <w:ilvl w:val="0"/>
-          <w:numId w:val="12"/>
-        </w:numPr>
-        <w:spacing w:after="0"/>
-      </w:pPr>
-      <w:proofErr w:type="spellStart"/>
-      <w:r>
-        <w:rPr>
-          <w:b/>
-          <w:bCs/>
-        </w:rPr>
-        <w:t>tipo_logradouro</w:t>
-      </w:r>
-      <w:proofErr w:type="spellEnd"/>
-      <w:r>
-        <w:rPr>
-          <w:b/>
-          <w:bCs/>
-        </w:rPr>
-        <w:t xml:space="preserve">: </w:t>
-      </w:r>
-      <w:r>
-        <w:t xml:space="preserve">Avenida, Rua, </w:t>
-      </w:r>
-      <w:proofErr w:type="gramStart"/>
-      <w:r>
-        <w:t xml:space="preserve">Viela </w:t>
-      </w:r>
-      <w:proofErr w:type="spellStart"/>
-      <w:r>
-        <w:t>etc</w:t>
-      </w:r>
-      <w:proofErr w:type="spellEnd"/>
-      <w:proofErr w:type="gramEnd"/>
-    </w:p>
-    <w:p>
-      <w:pPr>
-        <w:numPr>
-          <w:ilvl w:val="0"/>
-          <w:numId w:val="12"/>
-        </w:numPr>
-        <w:spacing w:after="0"/>
-      </w:pPr>
-      <w:proofErr w:type="spellStart"/>
-      <w:r>
-        <w:rPr>
-          <w:b/>
-          <w:bCs/>
-        </w:rPr>
-        <w:t>nome_logradouro</w:t>
-      </w:r>
-      <w:proofErr w:type="spellEnd"/>
-      <w:r>
-        <w:rPr>
-          <w:b/>
-          <w:bCs/>
-        </w:rPr>
-        <w:t xml:space="preserve">: </w:t>
-      </w:r>
-      <w:r>
-        <w:t>Nome da rua</w:t>
-      </w:r>
-    </w:p>
-    <w:p>
-      <w:pPr>
-        <w:numPr>
-          <w:ilvl w:val="0"/>
-          <w:numId w:val="12"/>
-        </w:numPr>
-        <w:spacing w:after="0"/>
-      </w:pPr>
-      <w:proofErr w:type="spellStart"/>
-      <w:proofErr w:type="gramStart"/>
-      <w:r>
-        <w:rPr>
-          <w:b/>
-          <w:bCs/>
-        </w:rPr>
-        <w:t>numero</w:t>
-      </w:r>
-      <w:proofErr w:type="spellEnd"/>
-      <w:proofErr w:type="gramEnd"/>
-      <w:r>
-        <w:rPr>
-          <w:b/>
-          <w:bCs/>
-        </w:rPr>
-        <w:t xml:space="preserve">: </w:t>
-      </w:r>
-      <w:proofErr w:type="spellStart"/>
-      <w:proofErr w:type="gramStart"/>
-      <w:r>
-        <w:t>Numero</w:t>
-      </w:r>
-      <w:proofErr w:type="spellEnd"/>
-      <w:proofErr w:type="gramEnd"/>
-      <w:r>
-        <w:t xml:space="preserve"> do imóvel</w:t>
+      <w:r>
+        <w:rPr>
+          <w:b/>
+          <w:bCs/>
+        </w:rPr>
+        <w:t xml:space="preserve">numero: </w:t>
+      </w:r>
+      <w:r>
+        <w:t>Numero do imóvel</w:t>
       </w:r>
     </w:p>
     <w:p>
@@ -2877,7 +2635,6 @@
       <w:r>
         <w:t xml:space="preserve">reço de venda está em </w:t>
       </w:r>
-      <w:proofErr w:type="spellStart"/>
       <w:r>
         <w:rPr>
           <w:b/>
@@ -2885,7 +2642,6 @@
         </w:rPr>
         <w:t>ItemPedido</w:t>
       </w:r>
-      <w:proofErr w:type="spellEnd"/>
       <w:r>
         <w:t>, não em Produto — porque pode variar por transação.</w:t>
       </w:r>
@@ -2957,7 +2713,6 @@
       <w:r>
         <w:t xml:space="preserve">Tabelas como </w:t>
       </w:r>
-      <w:proofErr w:type="spellStart"/>
       <w:r>
         <w:rPr>
           <w:b/>
@@ -2965,7 +2720,6 @@
         </w:rPr>
         <w:t>ItemPedido</w:t>
       </w:r>
-      <w:proofErr w:type="spellEnd"/>
       <w:r>
         <w:t xml:space="preserve">, </w:t>
       </w:r>
@@ -2998,6 +2752,7 @@
         </w:numPr>
       </w:pPr>
       <w:r>
+        <w:lastRenderedPageBreak/>
         <w:t>Evita anomalias de inserção, atualização e exclusão.</w:t>
       </w:r>
     </w:p>
@@ -3017,7 +2772,6 @@
           <w:b/>
           <w:bCs/>
         </w:rPr>
-        <w:lastRenderedPageBreak/>
         <w:t>N</w:t>
       </w:r>
       <w:r>
@@ -3291,7 +3045,6 @@
               </w:rPr>
               <w:t xml:space="preserve">Tabela </w:t>
             </w:r>
-            <w:proofErr w:type="spellStart"/>
             <w:r>
               <w:rPr>
                 <w:b/>
@@ -3301,7 +3054,6 @@
               </w:rPr>
               <w:t>ItemPedido</w:t>
             </w:r>
-            <w:proofErr w:type="spellEnd"/>
             <w:r>
               <w:rPr>
                 <w:sz w:val="22"/>
@@ -5982,7 +5734,7 @@
     <w:name w:val="heading 1"/>
     <w:basedOn w:val="Normal"/>
     <w:next w:val="Normal"/>
-    <w:link w:val="Ttulo1Char"/>
+    <w:link w:val="Ttulo1Carter"/>
     <w:uiPriority w:val="9"/>
     <w:qFormat/>
     <w:rsid w:val="00E227E0"/>
@@ -6003,7 +5755,7 @@
     <w:name w:val="heading 2"/>
     <w:basedOn w:val="Normal"/>
     <w:next w:val="Normal"/>
-    <w:link w:val="Ttulo2Char"/>
+    <w:link w:val="Ttulo2Carter"/>
     <w:uiPriority w:val="9"/>
     <w:semiHidden/>
     <w:unhideWhenUsed/>
@@ -6026,7 +5778,7 @@
     <w:name w:val="heading 3"/>
     <w:basedOn w:val="Normal"/>
     <w:next w:val="Normal"/>
-    <w:link w:val="Ttulo3Char"/>
+    <w:link w:val="Ttulo3Carter"/>
     <w:uiPriority w:val="9"/>
     <w:semiHidden/>
     <w:unhideWhenUsed/>
@@ -6049,7 +5801,7 @@
     <w:name w:val="heading 4"/>
     <w:basedOn w:val="Normal"/>
     <w:next w:val="Normal"/>
-    <w:link w:val="Ttulo4Char"/>
+    <w:link w:val="Ttulo4Carter"/>
     <w:uiPriority w:val="9"/>
     <w:semiHidden/>
     <w:unhideWhenUsed/>
@@ -6072,7 +5824,7 @@
     <w:name w:val="heading 5"/>
     <w:basedOn w:val="Normal"/>
     <w:next w:val="Normal"/>
-    <w:link w:val="Ttulo5Char"/>
+    <w:link w:val="Ttulo5Carter"/>
     <w:uiPriority w:val="9"/>
     <w:semiHidden/>
     <w:unhideWhenUsed/>
@@ -6093,7 +5845,7 @@
     <w:name w:val="heading 6"/>
     <w:basedOn w:val="Normal"/>
     <w:next w:val="Normal"/>
-    <w:link w:val="Ttulo6Char"/>
+    <w:link w:val="Ttulo6Carter"/>
     <w:uiPriority w:val="9"/>
     <w:semiHidden/>
     <w:unhideWhenUsed/>
@@ -6116,7 +5868,7 @@
     <w:name w:val="heading 7"/>
     <w:basedOn w:val="Normal"/>
     <w:next w:val="Normal"/>
-    <w:link w:val="Ttulo7Char"/>
+    <w:link w:val="Ttulo7Carter"/>
     <w:uiPriority w:val="9"/>
     <w:semiHidden/>
     <w:unhideWhenUsed/>
@@ -6137,7 +5889,7 @@
     <w:name w:val="heading 8"/>
     <w:basedOn w:val="Normal"/>
     <w:next w:val="Normal"/>
-    <w:link w:val="Ttulo8Char"/>
+    <w:link w:val="Ttulo8Carter"/>
     <w:uiPriority w:val="9"/>
     <w:semiHidden/>
     <w:unhideWhenUsed/>
@@ -6160,7 +5912,7 @@
     <w:name w:val="heading 9"/>
     <w:basedOn w:val="Normal"/>
     <w:next w:val="Normal"/>
-    <w:link w:val="Ttulo9Char"/>
+    <w:link w:val="Ttulo9Carter"/>
     <w:uiPriority w:val="9"/>
     <w:semiHidden/>
     <w:unhideWhenUsed/>
@@ -6177,7 +5929,7 @@
       <w:color w:val="272727" w:themeColor="text1" w:themeTint="D8"/>
     </w:rPr>
   </w:style>
-  <w:style w:type="character" w:default="1" w:styleId="Fontepargpadro">
+  <w:style w:type="character" w:default="1" w:styleId="Tipodeletrapredefinidodopargrafo">
     <w:name w:val="Default Paragraph Font"/>
     <w:uiPriority w:val="1"/>
     <w:semiHidden/>
@@ -6204,9 +5956,9 @@
     <w:semiHidden/>
     <w:unhideWhenUsed/>
   </w:style>
-  <w:style w:type="character" w:customStyle="1" w:styleId="Ttulo1Char">
-    <w:name w:val="Título 1 Char"/>
-    <w:basedOn w:val="Fontepargpadro"/>
+  <w:style w:type="character" w:customStyle="1" w:styleId="Ttulo1Carter">
+    <w:name w:val="Título 1 Caráter"/>
+    <w:basedOn w:val="Tipodeletrapredefinidodopargrafo"/>
     <w:link w:val="Ttulo1"/>
     <w:uiPriority w:val="9"/>
     <w:rsid w:val="00E227E0"/>
@@ -6217,9 +5969,9 @@
       <w:szCs w:val="40"/>
     </w:rPr>
   </w:style>
-  <w:style w:type="character" w:customStyle="1" w:styleId="Ttulo2Char">
-    <w:name w:val="Título 2 Char"/>
-    <w:basedOn w:val="Fontepargpadro"/>
+  <w:style w:type="character" w:customStyle="1" w:styleId="Ttulo2Carter">
+    <w:name w:val="Título 2 Caráter"/>
+    <w:basedOn w:val="Tipodeletrapredefinidodopargrafo"/>
     <w:link w:val="Ttulo2"/>
     <w:uiPriority w:val="9"/>
     <w:semiHidden/>
@@ -6231,9 +5983,9 @@
       <w:szCs w:val="32"/>
     </w:rPr>
   </w:style>
-  <w:style w:type="character" w:customStyle="1" w:styleId="Ttulo3Char">
-    <w:name w:val="Título 3 Char"/>
-    <w:basedOn w:val="Fontepargpadro"/>
+  <w:style w:type="character" w:customStyle="1" w:styleId="Ttulo3Carter">
+    <w:name w:val="Título 3 Caráter"/>
+    <w:basedOn w:val="Tipodeletrapredefinidodopargrafo"/>
     <w:link w:val="Ttulo3"/>
     <w:uiPriority w:val="9"/>
     <w:semiHidden/>
@@ -6245,9 +5997,9 @@
       <w:szCs w:val="28"/>
     </w:rPr>
   </w:style>
-  <w:style w:type="character" w:customStyle="1" w:styleId="Ttulo4Char">
-    <w:name w:val="Título 4 Char"/>
-    <w:basedOn w:val="Fontepargpadro"/>
+  <w:style w:type="character" w:customStyle="1" w:styleId="Ttulo4Carter">
+    <w:name w:val="Título 4 Caráter"/>
+    <w:basedOn w:val="Tipodeletrapredefinidodopargrafo"/>
     <w:link w:val="Ttulo4"/>
     <w:uiPriority w:val="9"/>
     <w:semiHidden/>
@@ -6259,9 +6011,9 @@
       <w:color w:val="0F4761" w:themeColor="accent1" w:themeShade="BF"/>
     </w:rPr>
   </w:style>
-  <w:style w:type="character" w:customStyle="1" w:styleId="Ttulo5Char">
-    <w:name w:val="Título 5 Char"/>
-    <w:basedOn w:val="Fontepargpadro"/>
+  <w:style w:type="character" w:customStyle="1" w:styleId="Ttulo5Carter">
+    <w:name w:val="Título 5 Caráter"/>
+    <w:basedOn w:val="Tipodeletrapredefinidodopargrafo"/>
     <w:link w:val="Ttulo5"/>
     <w:uiPriority w:val="9"/>
     <w:semiHidden/>
@@ -6271,9 +6023,9 @@
       <w:color w:val="0F4761" w:themeColor="accent1" w:themeShade="BF"/>
     </w:rPr>
   </w:style>
-  <w:style w:type="character" w:customStyle="1" w:styleId="Ttulo6Char">
-    <w:name w:val="Título 6 Char"/>
-    <w:basedOn w:val="Fontepargpadro"/>
+  <w:style w:type="character" w:customStyle="1" w:styleId="Ttulo6Carter">
+    <w:name w:val="Título 6 Caráter"/>
+    <w:basedOn w:val="Tipodeletrapredefinidodopargrafo"/>
     <w:link w:val="Ttulo6"/>
     <w:uiPriority w:val="9"/>
     <w:semiHidden/>
@@ -6285,9 +6037,9 @@
       <w:color w:val="595959" w:themeColor="text1" w:themeTint="A6"/>
     </w:rPr>
   </w:style>
-  <w:style w:type="character" w:customStyle="1" w:styleId="Ttulo7Char">
-    <w:name w:val="Título 7 Char"/>
-    <w:basedOn w:val="Fontepargpadro"/>
+  <w:style w:type="character" w:customStyle="1" w:styleId="Ttulo7Carter">
+    <w:name w:val="Título 7 Caráter"/>
+    <w:basedOn w:val="Tipodeletrapredefinidodopargrafo"/>
     <w:link w:val="Ttulo7"/>
     <w:uiPriority w:val="9"/>
     <w:semiHidden/>
@@ -6297,9 +6049,9 @@
       <w:color w:val="595959" w:themeColor="text1" w:themeTint="A6"/>
     </w:rPr>
   </w:style>
-  <w:style w:type="character" w:customStyle="1" w:styleId="Ttulo8Char">
-    <w:name w:val="Título 8 Char"/>
-    <w:basedOn w:val="Fontepargpadro"/>
+  <w:style w:type="character" w:customStyle="1" w:styleId="Ttulo8Carter">
+    <w:name w:val="Título 8 Caráter"/>
+    <w:basedOn w:val="Tipodeletrapredefinidodopargrafo"/>
     <w:link w:val="Ttulo8"/>
     <w:uiPriority w:val="9"/>
     <w:semiHidden/>
@@ -6311,9 +6063,9 @@
       <w:color w:val="272727" w:themeColor="text1" w:themeTint="D8"/>
     </w:rPr>
   </w:style>
-  <w:style w:type="character" w:customStyle="1" w:styleId="Ttulo9Char">
-    <w:name w:val="Título 9 Char"/>
-    <w:basedOn w:val="Fontepargpadro"/>
+  <w:style w:type="character" w:customStyle="1" w:styleId="Ttulo9Carter">
+    <w:name w:val="Título 9 Caráter"/>
+    <w:basedOn w:val="Tipodeletrapredefinidodopargrafo"/>
     <w:link w:val="Ttulo9"/>
     <w:uiPriority w:val="9"/>
     <w:semiHidden/>
@@ -6327,7 +6079,7 @@
     <w:name w:val="Title"/>
     <w:basedOn w:val="Normal"/>
     <w:next w:val="Normal"/>
-    <w:link w:val="TtuloChar"/>
+    <w:link w:val="TtuloCarter"/>
     <w:uiPriority w:val="10"/>
     <w:qFormat/>
     <w:rsid w:val="00E227E0"/>
@@ -6343,9 +6095,9 @@
       <w:szCs w:val="56"/>
     </w:rPr>
   </w:style>
-  <w:style w:type="character" w:customStyle="1" w:styleId="TtuloChar">
-    <w:name w:val="Título Char"/>
-    <w:basedOn w:val="Fontepargpadro"/>
+  <w:style w:type="character" w:customStyle="1" w:styleId="TtuloCarter">
+    <w:name w:val="Título Caráter"/>
+    <w:basedOn w:val="Tipodeletrapredefinidodopargrafo"/>
     <w:link w:val="Ttulo"/>
     <w:uiPriority w:val="10"/>
     <w:rsid w:val="00E227E0"/>
@@ -6361,7 +6113,7 @@
     <w:name w:val="Subtitle"/>
     <w:basedOn w:val="Normal"/>
     <w:next w:val="Normal"/>
-    <w:link w:val="SubttuloChar"/>
+    <w:link w:val="SubttuloCarter"/>
     <w:uiPriority w:val="11"/>
     <w:qFormat/>
     <w:rsid w:val="00E227E0"/>
@@ -6378,9 +6130,9 @@
       <w:szCs w:val="28"/>
     </w:rPr>
   </w:style>
-  <w:style w:type="character" w:customStyle="1" w:styleId="SubttuloChar">
-    <w:name w:val="Subtítulo Char"/>
-    <w:basedOn w:val="Fontepargpadro"/>
+  <w:style w:type="character" w:customStyle="1" w:styleId="SubttuloCarter">
+    <w:name w:val="Subtítulo Caráter"/>
+    <w:basedOn w:val="Tipodeletrapredefinidodopargrafo"/>
     <w:link w:val="Subttulo"/>
     <w:uiPriority w:val="11"/>
     <w:rsid w:val="00E227E0"/>
@@ -6396,7 +6148,7 @@
     <w:name w:val="Quote"/>
     <w:basedOn w:val="Normal"/>
     <w:next w:val="Normal"/>
-    <w:link w:val="CitaoChar"/>
+    <w:link w:val="CitaoCarter"/>
     <w:uiPriority w:val="29"/>
     <w:qFormat/>
     <w:rsid w:val="00E227E0"/>
@@ -6410,9 +6162,9 @@
       <w:color w:val="404040" w:themeColor="text1" w:themeTint="BF"/>
     </w:rPr>
   </w:style>
-  <w:style w:type="character" w:customStyle="1" w:styleId="CitaoChar">
-    <w:name w:val="Citação Char"/>
-    <w:basedOn w:val="Fontepargpadro"/>
+  <w:style w:type="character" w:customStyle="1" w:styleId="CitaoCarter">
+    <w:name w:val="Citação Caráter"/>
+    <w:basedOn w:val="Tipodeletrapredefinidodopargrafo"/>
     <w:link w:val="Citao"/>
     <w:uiPriority w:val="29"/>
     <w:rsid w:val="00E227E0"/>
@@ -6435,7 +6187,7 @@
   </w:style>
   <w:style w:type="character" w:styleId="nfaseIntensa">
     <w:name w:val="Intense Emphasis"/>
-    <w:basedOn w:val="Fontepargpadro"/>
+    <w:basedOn w:val="Tipodeletrapredefinidodopargrafo"/>
     <w:uiPriority w:val="21"/>
     <w:qFormat/>
     <w:rsid w:val="00E227E0"/>
@@ -6449,7 +6201,7 @@
     <w:name w:val="Intense Quote"/>
     <w:basedOn w:val="Normal"/>
     <w:next w:val="Normal"/>
-    <w:link w:val="CitaoIntensaChar"/>
+    <w:link w:val="CitaoIntensaCarter"/>
     <w:uiPriority w:val="30"/>
     <w:qFormat/>
     <w:rsid w:val="00E227E0"/>
@@ -6468,9 +6220,9 @@
       <w:color w:val="0F4761" w:themeColor="accent1" w:themeShade="BF"/>
     </w:rPr>
   </w:style>
-  <w:style w:type="character" w:customStyle="1" w:styleId="CitaoIntensaChar">
-    <w:name w:val="Citação Intensa Char"/>
-    <w:basedOn w:val="Fontepargpadro"/>
+  <w:style w:type="character" w:customStyle="1" w:styleId="CitaoIntensaCarter">
+    <w:name w:val="Citação Intensa Caráter"/>
+    <w:basedOn w:val="Tipodeletrapredefinidodopargrafo"/>
     <w:link w:val="CitaoIntensa"/>
     <w:uiPriority w:val="30"/>
     <w:rsid w:val="00E227E0"/>
@@ -6482,7 +6234,7 @@
   </w:style>
   <w:style w:type="character" w:styleId="RefernciaIntensa">
     <w:name w:val="Intense Reference"/>
-    <w:basedOn w:val="Fontepargpadro"/>
+    <w:basedOn w:val="Tipodeletrapredefinidodopargrafo"/>
     <w:uiPriority w:val="32"/>
     <w:qFormat/>
     <w:rsid w:val="00E227E0"/>

</xml_diff>